<commit_message>
day1 Notes - updated
</commit_message>
<xml_diff>
--- a/Session Notes.docx
+++ b/Session Notes.docx
@@ -1045,14 +1045,7 @@
           <w:sz w:val="28"/>
           <w:szCs w:val="28"/>
         </w:rPr>
-        <w:t>Waterfall model</w:t>
-      </w:r>
-      <w:r>
-        <w:rPr>
-          <w:sz w:val="28"/>
-          <w:szCs w:val="28"/>
-        </w:rPr>
-        <w:t xml:space="preserve"> </w:t>
+        <w:t xml:space="preserve">Waterfall model </w:t>
       </w:r>
     </w:p>
     <w:p>
@@ -1358,21 +1351,12 @@
           <w:szCs w:val="28"/>
         </w:rPr>
       </w:pPr>
-      <w:bookmarkStart w:id="0" w:name="_GoBack"/>
-      <w:r>
-        <w:rPr>
-          <w:sz w:val="28"/>
-          <w:szCs w:val="28"/>
-        </w:rPr>
-        <w:t xml:space="preserve">100 product backlogs </w:t>
-      </w:r>
-      <w:bookmarkEnd w:id="0"/>
-      <w:r>
-        <w:rPr>
-          <w:sz w:val="28"/>
-          <w:szCs w:val="28"/>
-        </w:rPr>
-        <w:t xml:space="preserve">– 52 weeks </w:t>
+      <w:r>
+        <w:rPr>
+          <w:sz w:val="28"/>
+          <w:szCs w:val="28"/>
+        </w:rPr>
+        <w:t xml:space="preserve">100 product backlogs – 52 weeks </w:t>
       </w:r>
     </w:p>
     <w:p>
@@ -1439,14 +1423,7 @@
           <w:sz w:val="28"/>
           <w:szCs w:val="28"/>
         </w:rPr>
-        <w:t xml:space="preserve">Sprint 2 (10 sprint backlogs) - </w:t>
-      </w:r>
-      <w:r>
-        <w:rPr>
-          <w:sz w:val="28"/>
-          <w:szCs w:val="28"/>
-        </w:rPr>
-        <w:t xml:space="preserve">2 weeks </w:t>
+        <w:t xml:space="preserve">Sprint 2 (10 sprint backlogs) - 2 weeks </w:t>
       </w:r>
       <w:r>
         <w:rPr>
@@ -1474,14 +1451,7 @@
           <w:sz w:val="28"/>
           <w:szCs w:val="28"/>
         </w:rPr>
-        <w:t xml:space="preserve"> (manual testing)</w:t>
-      </w:r>
-      <w:r>
-        <w:rPr>
-          <w:sz w:val="28"/>
-          <w:szCs w:val="28"/>
-        </w:rPr>
-        <w:t xml:space="preserve">, </w:t>
+        <w:t xml:space="preserve"> (manual testing), </w:t>
       </w:r>
       <w:r>
         <w:rPr>
@@ -1517,36 +1487,22 @@
           <w:sz w:val="28"/>
           <w:szCs w:val="28"/>
         </w:rPr>
-        <w:t>)</w:t>
-      </w:r>
-      <w:r>
-        <w:rPr>
-          <w:sz w:val="28"/>
-          <w:szCs w:val="28"/>
-        </w:rPr>
-        <w:t xml:space="preserve">. </w:t>
-      </w:r>
-    </w:p>
-    <w:p>
-      <w:pPr>
-        <w:rPr>
-          <w:sz w:val="28"/>
-          <w:szCs w:val="28"/>
-        </w:rPr>
-      </w:pPr>
-      <w:r>
-        <w:rPr>
-          <w:sz w:val="28"/>
-          <w:szCs w:val="28"/>
-        </w:rPr>
-        <w:t>Sprint 3</w:t>
-      </w:r>
-      <w:r>
-        <w:rPr>
-          <w:sz w:val="28"/>
-          <w:szCs w:val="28"/>
-        </w:rPr>
-        <w:t xml:space="preserve"> (10 sprint backlogs) - 2 weeks </w:t>
+        <w:t xml:space="preserve">). </w:t>
+      </w:r>
+    </w:p>
+    <w:p>
+      <w:pPr>
+        <w:rPr>
+          <w:sz w:val="28"/>
+          <w:szCs w:val="28"/>
+        </w:rPr>
+      </w:pPr>
+      <w:r>
+        <w:rPr>
+          <w:sz w:val="28"/>
+          <w:szCs w:val="28"/>
+        </w:rPr>
+        <w:t xml:space="preserve">Sprint 3 (10 sprint backlogs) - 2 weeks </w:t>
       </w:r>
       <w:r>
         <w:rPr>
@@ -1560,50 +1516,22 @@
           <w:sz w:val="28"/>
           <w:szCs w:val="28"/>
         </w:rPr>
-        <w:t xml:space="preserve"> some backlogs should be developed and tested (progession testing) (manual testing), automation for spr</w:t>
-      </w:r>
-      <w:r>
-        <w:rPr>
-          <w:sz w:val="28"/>
-          <w:szCs w:val="28"/>
-        </w:rPr>
-        <w:t>int 2</w:t>
-      </w:r>
-      <w:r>
-        <w:rPr>
-          <w:sz w:val="28"/>
-          <w:szCs w:val="28"/>
-        </w:rPr>
-        <w:t xml:space="preserve"> will happen</w:t>
-      </w:r>
-    </w:p>
-    <w:p>
-      <w:pPr>
-        <w:rPr>
-          <w:sz w:val="28"/>
-          <w:szCs w:val="28"/>
-        </w:rPr>
-      </w:pPr>
-      <w:r>
-        <w:rPr>
-          <w:sz w:val="28"/>
-          <w:szCs w:val="28"/>
-        </w:rPr>
-        <w:t>verifying the previous sprint feature is also working fine or not (regression testing</w:t>
-      </w:r>
-      <w:r>
-        <w:rPr>
-          <w:sz w:val="28"/>
-          <w:szCs w:val="28"/>
-        </w:rPr>
-        <w:t xml:space="preserve"> for all sprint 2 &amp; for sprint 1 check – automation will be triggered </w:t>
-      </w:r>
-      <w:r>
-        <w:rPr>
-          <w:sz w:val="28"/>
-          <w:szCs w:val="28"/>
-        </w:rPr>
-        <w:t xml:space="preserve">). </w:t>
+        <w:t xml:space="preserve"> some backlogs should be developed and tested (progession testing) (manual testing), automation for sprint 2 will happen</w:t>
+      </w:r>
+    </w:p>
+    <w:p>
+      <w:pPr>
+        <w:rPr>
+          <w:sz w:val="28"/>
+          <w:szCs w:val="28"/>
+        </w:rPr>
+      </w:pPr>
+      <w:r>
+        <w:rPr>
+          <w:sz w:val="28"/>
+          <w:szCs w:val="28"/>
+        </w:rPr>
+        <w:t xml:space="preserve">verifying the previous sprint feature is also working fine or not (regression testing for all sprint 2 &amp; for sprint 1 check – automation will be triggered ). </w:t>
       </w:r>
     </w:p>
     <w:p>
@@ -1649,14 +1577,7 @@
           <w:sz w:val="28"/>
           <w:szCs w:val="28"/>
         </w:rPr>
-        <w:t xml:space="preserve">(4 Sprint backlogs) – 2 weeks </w:t>
-      </w:r>
-      <w:r>
-        <w:rPr>
-          <w:sz w:val="28"/>
-          <w:szCs w:val="28"/>
-        </w:rPr>
-        <w:t xml:space="preserve"> </w:t>
+        <w:t xml:space="preserve">(4 Sprint backlogs) – 2 weeks  </w:t>
       </w:r>
       <w:r>
         <w:rPr>
@@ -1670,43 +1591,22 @@
           <w:sz w:val="28"/>
           <w:szCs w:val="28"/>
         </w:rPr>
-        <w:t xml:space="preserve"> some backlogs should be developed and tested (progession testing) (manual testing), automation for sprint 2</w:t>
-      </w:r>
-      <w:r>
-        <w:rPr>
-          <w:sz w:val="28"/>
-          <w:szCs w:val="28"/>
-        </w:rPr>
-        <w:t>5</w:t>
-      </w:r>
-      <w:r>
-        <w:rPr>
-          <w:sz w:val="28"/>
-          <w:szCs w:val="28"/>
-        </w:rPr>
-        <w:t xml:space="preserve"> will happen</w:t>
-      </w:r>
-    </w:p>
-    <w:p>
-      <w:pPr>
-        <w:rPr>
-          <w:sz w:val="28"/>
-          <w:szCs w:val="28"/>
-        </w:rPr>
-      </w:pPr>
-      <w:r>
-        <w:rPr>
-          <w:sz w:val="28"/>
-          <w:szCs w:val="28"/>
-        </w:rPr>
-        <w:t>verifying the previous sprint feature is also working fine or not (regression testing</w:t>
-      </w:r>
-      <w:r>
-        <w:rPr>
-          <w:sz w:val="28"/>
-          <w:szCs w:val="28"/>
-        </w:rPr>
-        <w:t xml:space="preserve"> for 25</w:t>
+        <w:t xml:space="preserve"> some backlogs should be developed and tested (progession testing) (manual testing), automation for sprint 25 will happen</w:t>
+      </w:r>
+    </w:p>
+    <w:p>
+      <w:pPr>
+        <w:rPr>
+          <w:sz w:val="28"/>
+          <w:szCs w:val="28"/>
+        </w:rPr>
+      </w:pPr>
+      <w:r>
+        <w:rPr>
+          <w:sz w:val="28"/>
+          <w:szCs w:val="28"/>
+        </w:rPr>
+        <w:t>verifying the previous sprint feature is also working fine or not (regression testing for 25</w:t>
       </w:r>
       <w:r>
         <w:rPr>
@@ -1721,14 +1621,7 @@
           <w:sz w:val="28"/>
           <w:szCs w:val="28"/>
         </w:rPr>
-        <w:t xml:space="preserve"> sprint manually and automation will be triggered for 24 sprint </w:t>
-      </w:r>
-      <w:r>
-        <w:rPr>
-          <w:sz w:val="28"/>
-          <w:szCs w:val="28"/>
-        </w:rPr>
-        <w:t xml:space="preserve">). </w:t>
+        <w:t xml:space="preserve"> sprint manually and automation will be triggered for 24 sprint ). </w:t>
       </w:r>
     </w:p>
     <w:p>
@@ -2825,6 +2718,11 @@
     </w:p>
     <w:p>
       <w:pPr>
+        <w:pStyle w:val="ListParagraph"/>
+        <w:numPr>
+          <w:ilvl w:val="0"/>
+          <w:numId w:val="1"/>
+        </w:numPr>
         <w:rPr>
           <w:sz w:val="28"/>
           <w:szCs w:val="28"/>
@@ -3335,6 +3233,19 @@
           <w:szCs w:val="28"/>
         </w:rPr>
       </w:pPr>
+    </w:p>
+    <w:p>
+      <w:pPr>
+        <w:pStyle w:val="ListParagraph"/>
+        <w:numPr>
+          <w:ilvl w:val="0"/>
+          <w:numId w:val="1"/>
+        </w:numPr>
+        <w:rPr>
+          <w:sz w:val="28"/>
+          <w:szCs w:val="28"/>
+        </w:rPr>
+      </w:pPr>
       <w:r>
         <w:rPr>
           <w:sz w:val="28"/>
@@ -3577,6 +3488,26 @@
     <w:p>
       <w:pPr>
         <w:pStyle w:val="ListParagraph"/>
+        <w:numPr>
+          <w:ilvl w:val="0"/>
+          <w:numId w:val="1"/>
+        </w:numPr>
+        <w:rPr>
+          <w:sz w:val="28"/>
+          <w:szCs w:val="28"/>
+        </w:rPr>
+      </w:pPr>
+      <w:r>
+        <w:rPr>
+          <w:sz w:val="28"/>
+          <w:szCs w:val="28"/>
+        </w:rPr>
+        <w:t xml:space="preserve">Test case design preparation:- </w:t>
+      </w:r>
+    </w:p>
+    <w:p>
+      <w:pPr>
+        <w:pStyle w:val="ListParagraph"/>
         <w:ind w:left="360"/>
         <w:rPr>
           <w:sz w:val="28"/>
@@ -3606,91 +3537,709 @@
     </w:p>
     <w:p>
       <w:pPr>
-        <w:rPr>
-          <w:sz w:val="28"/>
-          <w:szCs w:val="28"/>
-        </w:rPr>
-      </w:pPr>
-    </w:p>
-    <w:p>
-      <w:pPr>
-        <w:rPr>
-          <w:sz w:val="28"/>
-          <w:szCs w:val="28"/>
-        </w:rPr>
-      </w:pPr>
-    </w:p>
-    <w:p>
-      <w:pPr>
-        <w:rPr>
-          <w:sz w:val="28"/>
-          <w:szCs w:val="28"/>
-        </w:rPr>
-      </w:pPr>
-    </w:p>
-    <w:p>
-      <w:pPr>
-        <w:rPr>
-          <w:sz w:val="28"/>
-          <w:szCs w:val="28"/>
-        </w:rPr>
-      </w:pPr>
-    </w:p>
-    <w:p>
-      <w:pPr>
-        <w:rPr>
-          <w:sz w:val="28"/>
-          <w:szCs w:val="28"/>
-        </w:rPr>
-      </w:pPr>
-    </w:p>
-    <w:p>
-      <w:pPr>
-        <w:rPr>
-          <w:sz w:val="28"/>
-          <w:szCs w:val="28"/>
-        </w:rPr>
-      </w:pPr>
-    </w:p>
-    <w:p>
-      <w:pPr>
-        <w:rPr>
-          <w:sz w:val="28"/>
-          <w:szCs w:val="28"/>
-        </w:rPr>
-      </w:pPr>
-    </w:p>
-    <w:p>
-      <w:pPr>
-        <w:rPr>
-          <w:sz w:val="28"/>
-          <w:szCs w:val="28"/>
-        </w:rPr>
-      </w:pPr>
-    </w:p>
-    <w:p>
-      <w:pPr>
-        <w:rPr>
-          <w:sz w:val="28"/>
-          <w:szCs w:val="28"/>
-        </w:rPr>
-      </w:pPr>
-    </w:p>
-    <w:p>
-      <w:pPr>
-        <w:rPr>
-          <w:sz w:val="28"/>
-          <w:szCs w:val="28"/>
-        </w:rPr>
-      </w:pPr>
-    </w:p>
-    <w:p>
-      <w:pPr>
-        <w:rPr>
-          <w:sz w:val="28"/>
-          <w:szCs w:val="28"/>
-        </w:rPr>
-      </w:pPr>
+        <w:pStyle w:val="ListParagraph"/>
+        <w:ind w:left="360"/>
+        <w:rPr>
+          <w:sz w:val="28"/>
+          <w:szCs w:val="28"/>
+        </w:rPr>
+      </w:pPr>
+    </w:p>
+    <w:p>
+      <w:pPr>
+        <w:pStyle w:val="ListParagraph"/>
+        <w:ind w:left="360"/>
+        <w:rPr>
+          <w:sz w:val="28"/>
+          <w:szCs w:val="28"/>
+        </w:rPr>
+      </w:pPr>
+    </w:p>
+    <w:p>
+      <w:pPr>
+        <w:pStyle w:val="ListParagraph"/>
+        <w:ind w:left="360"/>
+        <w:rPr>
+          <w:sz w:val="28"/>
+          <w:szCs w:val="28"/>
+        </w:rPr>
+      </w:pPr>
+    </w:p>
+    <w:p>
+      <w:pPr>
+        <w:pStyle w:val="ListParagraph"/>
+        <w:ind w:left="360"/>
+        <w:rPr>
+          <w:sz w:val="28"/>
+          <w:szCs w:val="28"/>
+        </w:rPr>
+      </w:pPr>
+    </w:p>
+    <w:p>
+      <w:pPr>
+        <w:pStyle w:val="ListParagraph"/>
+        <w:ind w:left="360"/>
+        <w:rPr>
+          <w:sz w:val="28"/>
+          <w:szCs w:val="28"/>
+        </w:rPr>
+      </w:pPr>
+    </w:p>
+    <w:p>
+      <w:pPr>
+        <w:pStyle w:val="ListParagraph"/>
+        <w:pBdr>
+          <w:bottom w:val="single" w:sz="6" w:space="1" w:color="auto"/>
+        </w:pBdr>
+        <w:ind w:left="360"/>
+        <w:rPr>
+          <w:sz w:val="28"/>
+          <w:szCs w:val="28"/>
+        </w:rPr>
+      </w:pPr>
+    </w:p>
+    <w:p>
+      <w:pPr>
+        <w:rPr>
+          <w:sz w:val="28"/>
+          <w:szCs w:val="28"/>
+        </w:rPr>
+      </w:pPr>
+    </w:p>
+    <w:p>
+      <w:pPr>
+        <w:rPr>
+          <w:sz w:val="28"/>
+          <w:szCs w:val="28"/>
+        </w:rPr>
+      </w:pPr>
+    </w:p>
+    <w:p>
+      <w:pPr>
+        <w:rPr>
+          <w:sz w:val="28"/>
+          <w:szCs w:val="28"/>
+        </w:rPr>
+      </w:pPr>
+    </w:p>
+    <w:p>
+      <w:pPr>
+        <w:rPr>
+          <w:sz w:val="28"/>
+          <w:szCs w:val="28"/>
+        </w:rPr>
+      </w:pPr>
+    </w:p>
+    <w:p>
+      <w:pPr>
+        <w:rPr>
+          <w:sz w:val="28"/>
+          <w:szCs w:val="28"/>
+        </w:rPr>
+      </w:pPr>
+    </w:p>
+    <w:p>
+      <w:pPr>
+        <w:rPr>
+          <w:sz w:val="28"/>
+          <w:szCs w:val="28"/>
+        </w:rPr>
+      </w:pPr>
+    </w:p>
+    <w:p>
+      <w:pPr>
+        <w:rPr>
+          <w:sz w:val="28"/>
+          <w:szCs w:val="28"/>
+        </w:rPr>
+      </w:pPr>
+    </w:p>
+    <w:p>
+      <w:pPr>
+        <w:rPr>
+          <w:sz w:val="28"/>
+          <w:szCs w:val="28"/>
+        </w:rPr>
+      </w:pPr>
+      <w:r>
+        <w:rPr>
+          <w:sz w:val="28"/>
+          <w:szCs w:val="28"/>
+        </w:rPr>
+        <w:lastRenderedPageBreak/>
+        <w:t xml:space="preserve">Git – Source Code Management – Open Source </w:t>
+      </w:r>
+    </w:p>
+    <w:p>
+      <w:pPr>
+        <w:rPr>
+          <w:sz w:val="28"/>
+          <w:szCs w:val="28"/>
+        </w:rPr>
+      </w:pPr>
+      <w:r>
+        <w:rPr>
+          <w:sz w:val="28"/>
+          <w:szCs w:val="28"/>
+        </w:rPr>
+        <w:t xml:space="preserve">Architecture of Git: </w:t>
+      </w:r>
+    </w:p>
+    <w:p>
+      <w:pPr>
+        <w:rPr>
+          <w:sz w:val="28"/>
+          <w:szCs w:val="28"/>
+        </w:rPr>
+      </w:pPr>
+      <w:commentRangeStart w:id="0"/>
+      <w:r>
+        <w:rPr>
+          <w:sz w:val="28"/>
+          <w:szCs w:val="28"/>
+        </w:rPr>
+        <w:t xml:space="preserve">Local folder (local machine) </w:t>
+      </w:r>
+      <w:r>
+        <w:rPr>
+          <w:sz w:val="28"/>
+          <w:szCs w:val="28"/>
+        </w:rPr>
+        <w:sym w:font="Wingdings" w:char="F0E0"/>
+      </w:r>
+      <w:r>
+        <w:rPr>
+          <w:sz w:val="28"/>
+          <w:szCs w:val="28"/>
+        </w:rPr>
+        <w:t xml:space="preserve"> </w:t>
+      </w:r>
+      <w:commentRangeStart w:id="1"/>
+      <w:r>
+        <w:rPr>
+          <w:sz w:val="28"/>
+          <w:szCs w:val="28"/>
+        </w:rPr>
+        <w:t>Local repository (</w:t>
+      </w:r>
+      <w:r>
+        <w:rPr>
+          <w:sz w:val="28"/>
+          <w:szCs w:val="28"/>
+        </w:rPr>
+        <w:t xml:space="preserve">in your </w:t>
+      </w:r>
+      <w:r>
+        <w:rPr>
+          <w:sz w:val="28"/>
+          <w:szCs w:val="28"/>
+        </w:rPr>
+        <w:t xml:space="preserve">local system)  </w:t>
+      </w:r>
+      <w:commentRangeEnd w:id="0"/>
+      <w:r>
+        <w:rPr>
+          <w:rStyle w:val="CommentReference"/>
+        </w:rPr>
+        <w:commentReference w:id="0"/>
+      </w:r>
+      <w:r>
+        <w:rPr>
+          <w:sz w:val="28"/>
+          <w:szCs w:val="28"/>
+        </w:rPr>
+        <w:sym w:font="Wingdings" w:char="F0E0"/>
+      </w:r>
+      <w:r>
+        <w:rPr>
+          <w:sz w:val="28"/>
+          <w:szCs w:val="28"/>
+        </w:rPr>
+        <w:t xml:space="preserve"> Remote repository (github, bit bucket, AWS Code commit) </w:t>
+      </w:r>
+      <w:commentRangeEnd w:id="1"/>
+      <w:r>
+        <w:rPr>
+          <w:rStyle w:val="CommentReference"/>
+        </w:rPr>
+        <w:commentReference w:id="1"/>
+      </w:r>
+    </w:p>
+    <w:p>
+      <w:pPr>
+        <w:rPr>
+          <w:sz w:val="28"/>
+          <w:szCs w:val="28"/>
+        </w:rPr>
+      </w:pPr>
+      <w:r>
+        <w:rPr>
+          <w:sz w:val="28"/>
+          <w:szCs w:val="28"/>
+        </w:rPr>
+        <w:t>Installation:</w:t>
+      </w:r>
+    </w:p>
+    <w:p>
+      <w:pPr>
+        <w:pStyle w:val="ListParagraph"/>
+        <w:ind w:left="360"/>
+        <w:rPr>
+          <w:sz w:val="28"/>
+          <w:szCs w:val="28"/>
+        </w:rPr>
+      </w:pPr>
+      <w:r>
+        <w:rPr>
+          <w:sz w:val="28"/>
+          <w:szCs w:val="28"/>
+        </w:rPr>
+        <w:t xml:space="preserve">Setup Git in your machine – </w:t>
+      </w:r>
+    </w:p>
+    <w:p>
+      <w:pPr>
+        <w:pStyle w:val="ListParagraph"/>
+        <w:ind w:left="360"/>
+        <w:rPr>
+          <w:sz w:val="28"/>
+          <w:szCs w:val="28"/>
+        </w:rPr>
+      </w:pPr>
+      <w:hyperlink r:id="rId7" w:history="1">
+        <w:r>
+          <w:rPr>
+            <w:rStyle w:val="Hyperlink"/>
+            <w:sz w:val="28"/>
+            <w:szCs w:val="28"/>
+          </w:rPr>
+          <w:t>https://github.com/git-for-windows/git/releases/download/v2.35.1.windows.2/Git-2.35.1.2-64-bit.exe</w:t>
+        </w:r>
+      </w:hyperlink>
+    </w:p>
+    <w:p>
+      <w:pPr>
+        <w:rPr>
+          <w:sz w:val="28"/>
+          <w:szCs w:val="28"/>
+        </w:rPr>
+      </w:pPr>
+      <w:r>
+        <w:rPr>
+          <w:sz w:val="28"/>
+          <w:szCs w:val="28"/>
+        </w:rPr>
+        <w:t xml:space="preserve">Working with Git:- </w:t>
+      </w:r>
+    </w:p>
+    <w:p>
+      <w:pPr>
+        <w:pStyle w:val="ListParagraph"/>
+        <w:numPr>
+          <w:ilvl w:val="3"/>
+          <w:numId w:val="5"/>
+        </w:numPr>
+        <w:rPr>
+          <w:sz w:val="28"/>
+          <w:szCs w:val="28"/>
+        </w:rPr>
+      </w:pPr>
+      <w:r>
+        <w:rPr>
+          <w:sz w:val="28"/>
+          <w:szCs w:val="28"/>
+        </w:rPr>
+        <w:t xml:space="preserve">Create a local repository – </w:t>
+      </w:r>
+      <w:r>
+        <w:rPr>
+          <w:b/>
+          <w:sz w:val="28"/>
+          <w:szCs w:val="28"/>
+        </w:rPr>
+        <w:t>git init</w:t>
+      </w:r>
+      <w:r>
+        <w:rPr>
+          <w:sz w:val="28"/>
+          <w:szCs w:val="28"/>
+        </w:rPr>
+        <w:t xml:space="preserve"> </w:t>
+      </w:r>
+    </w:p>
+    <w:p>
+      <w:pPr>
+        <w:pStyle w:val="ListParagraph"/>
+        <w:numPr>
+          <w:ilvl w:val="3"/>
+          <w:numId w:val="5"/>
+        </w:numPr>
+        <w:rPr>
+          <w:sz w:val="28"/>
+          <w:szCs w:val="28"/>
+        </w:rPr>
+      </w:pPr>
+      <w:r>
+        <w:rPr>
+          <w:sz w:val="28"/>
+          <w:szCs w:val="28"/>
+        </w:rPr>
+        <w:t xml:space="preserve">Files planning to move </w:t>
+      </w:r>
+      <w:r>
+        <w:rPr>
+          <w:sz w:val="28"/>
+          <w:szCs w:val="28"/>
+        </w:rPr>
+        <w:sym w:font="Wingdings" w:char="F0E0"/>
+      </w:r>
+      <w:r>
+        <w:rPr>
+          <w:sz w:val="28"/>
+          <w:szCs w:val="28"/>
+        </w:rPr>
+        <w:t xml:space="preserve"> </w:t>
+      </w:r>
+      <w:r>
+        <w:rPr>
+          <w:b/>
+          <w:sz w:val="28"/>
+          <w:szCs w:val="28"/>
+        </w:rPr>
+        <w:t>git add .</w:t>
+      </w:r>
+      <w:r>
+        <w:rPr>
+          <w:sz w:val="28"/>
+          <w:szCs w:val="28"/>
+        </w:rPr>
+        <w:t xml:space="preserve"> </w:t>
+      </w:r>
+    </w:p>
+    <w:p>
+      <w:pPr>
+        <w:pStyle w:val="ListParagraph"/>
+        <w:numPr>
+          <w:ilvl w:val="3"/>
+          <w:numId w:val="5"/>
+        </w:numPr>
+        <w:rPr>
+          <w:sz w:val="28"/>
+          <w:szCs w:val="28"/>
+        </w:rPr>
+      </w:pPr>
+      <w:r>
+        <w:rPr>
+          <w:sz w:val="28"/>
+          <w:szCs w:val="28"/>
+        </w:rPr>
+        <w:t xml:space="preserve">Update the local repository </w:t>
+      </w:r>
+      <w:r>
+        <w:rPr>
+          <w:sz w:val="28"/>
+          <w:szCs w:val="28"/>
+        </w:rPr>
+        <w:sym w:font="Wingdings" w:char="F0E0"/>
+      </w:r>
+      <w:r>
+        <w:rPr>
+          <w:sz w:val="28"/>
+          <w:szCs w:val="28"/>
+        </w:rPr>
+        <w:t xml:space="preserve"> </w:t>
+      </w:r>
+      <w:r>
+        <w:rPr>
+          <w:b/>
+          <w:sz w:val="28"/>
+          <w:szCs w:val="28"/>
+        </w:rPr>
+        <w:t>git commit</w:t>
+      </w:r>
+      <w:r>
+        <w:rPr>
+          <w:sz w:val="28"/>
+          <w:szCs w:val="28"/>
+        </w:rPr>
+        <w:t xml:space="preserve"> –m “day1 notes”</w:t>
+      </w:r>
+    </w:p>
+    <w:p>
+      <w:pPr>
+        <w:pStyle w:val="ListParagraph"/>
+        <w:ind w:left="360"/>
+        <w:rPr>
+          <w:sz w:val="28"/>
+          <w:szCs w:val="28"/>
+        </w:rPr>
+      </w:pPr>
+    </w:p>
+    <w:p>
+      <w:pPr>
+        <w:pStyle w:val="ListParagraph"/>
+        <w:ind w:left="360"/>
+        <w:rPr>
+          <w:sz w:val="28"/>
+          <w:szCs w:val="28"/>
+        </w:rPr>
+      </w:pPr>
+    </w:p>
+    <w:p>
+      <w:pPr>
+        <w:pStyle w:val="ListParagraph"/>
+        <w:numPr>
+          <w:ilvl w:val="3"/>
+          <w:numId w:val="5"/>
+        </w:numPr>
+        <w:rPr>
+          <w:sz w:val="28"/>
+          <w:szCs w:val="28"/>
+        </w:rPr>
+      </w:pPr>
+      <w:r>
+        <w:rPr>
+          <w:sz w:val="28"/>
+          <w:szCs w:val="28"/>
+        </w:rPr>
+        <w:t xml:space="preserve"> To register the github url using key “origin”</w:t>
+      </w:r>
+      <w:r>
+        <w:rPr>
+          <w:sz w:val="28"/>
+          <w:szCs w:val="28"/>
+        </w:rPr>
+        <w:sym w:font="Wingdings" w:char="F0E0"/>
+      </w:r>
+      <w:r>
+        <w:rPr>
+          <w:sz w:val="28"/>
+          <w:szCs w:val="28"/>
+        </w:rPr>
+        <w:t xml:space="preserve"> </w:t>
+      </w:r>
+      <w:r>
+        <w:rPr>
+          <w:b/>
+          <w:sz w:val="28"/>
+          <w:szCs w:val="28"/>
+        </w:rPr>
+        <w:t>git remote add origin</w:t>
+      </w:r>
+      <w:r>
+        <w:rPr>
+          <w:b/>
+          <w:sz w:val="28"/>
+          <w:szCs w:val="28"/>
+        </w:rPr>
+        <w:t xml:space="preserve"> </w:t>
+      </w:r>
+      <w:hyperlink r:id="rId8" w:history="1">
+        <w:r>
+          <w:rPr>
+            <w:rStyle w:val="Hyperlink"/>
+            <w:b/>
+            <w:sz w:val="28"/>
+            <w:szCs w:val="28"/>
+          </w:rPr>
+          <w:t>https://github.com/balaji-githubstore/NCSNotes.git</w:t>
+        </w:r>
+      </w:hyperlink>
+    </w:p>
+    <w:p>
+      <w:pPr>
+        <w:pStyle w:val="ListParagraph"/>
+        <w:numPr>
+          <w:ilvl w:val="3"/>
+          <w:numId w:val="5"/>
+        </w:numPr>
+        <w:rPr>
+          <w:sz w:val="28"/>
+          <w:szCs w:val="28"/>
+        </w:rPr>
+      </w:pPr>
+      <w:r>
+        <w:rPr>
+          <w:sz w:val="28"/>
+          <w:szCs w:val="28"/>
+        </w:rPr>
+        <w:t xml:space="preserve"> To update remote repo </w:t>
+      </w:r>
+      <w:r>
+        <w:rPr>
+          <w:sz w:val="28"/>
+          <w:szCs w:val="28"/>
+        </w:rPr>
+        <w:sym w:font="Wingdings" w:char="F0E0"/>
+      </w:r>
+      <w:r>
+        <w:rPr>
+          <w:sz w:val="28"/>
+          <w:szCs w:val="28"/>
+        </w:rPr>
+        <w:t xml:space="preserve">  </w:t>
+      </w:r>
+      <w:bookmarkStart w:id="2" w:name="_GoBack"/>
+      <w:r>
+        <w:rPr>
+          <w:b/>
+          <w:sz w:val="28"/>
+          <w:szCs w:val="28"/>
+        </w:rPr>
+        <w:t>git push -u origin master</w:t>
+      </w:r>
+      <w:r>
+        <w:rPr>
+          <w:sz w:val="28"/>
+          <w:szCs w:val="28"/>
+        </w:rPr>
+        <w:t xml:space="preserve"> </w:t>
+      </w:r>
+      <w:bookmarkEnd w:id="2"/>
+    </w:p>
+    <w:p>
+      <w:pPr>
+        <w:rPr>
+          <w:sz w:val="28"/>
+          <w:szCs w:val="28"/>
+        </w:rPr>
+      </w:pPr>
+    </w:p>
+    <w:p>
+      <w:pPr>
+        <w:rPr>
+          <w:sz w:val="28"/>
+          <w:szCs w:val="28"/>
+        </w:rPr>
+      </w:pPr>
+      <w:r>
+        <w:rPr>
+          <w:noProof/>
+          <w:sz w:val="28"/>
+          <w:szCs w:val="28"/>
+        </w:rPr>
+        <w:drawing>
+          <wp:inline distT="0" distB="0" distL="0" distR="0" wp14:anchorId="2D06AD70" wp14:editId="743866D8">
+            <wp:extent cx="2447925" cy="1529953"/>
+            <wp:effectExtent l="0" t="0" r="0" b="0"/>
+            <wp:docPr id="1" name="Picture 1" descr="C:\Mine\Company\NCS2\git 1.PNG"/>
+            <wp:cNvGraphicFramePr>
+              <a:graphicFrameLocks xmlns:a="http://schemas.openxmlformats.org/drawingml/2006/main" noChangeAspect="1"/>
+            </wp:cNvGraphicFramePr>
+            <a:graphic xmlns:a="http://schemas.openxmlformats.org/drawingml/2006/main">
+              <a:graphicData uri="http://schemas.openxmlformats.org/drawingml/2006/picture">
+                <pic:pic xmlns:pic="http://schemas.openxmlformats.org/drawingml/2006/picture">
+                  <pic:nvPicPr>
+                    <pic:cNvPr id="0" name="Picture 1" descr="C:\Mine\Company\NCS2\git 1.PNG"/>
+                    <pic:cNvPicPr>
+                      <a:picLocks noChangeAspect="1" noChangeArrowheads="1"/>
+                    </pic:cNvPicPr>
+                  </pic:nvPicPr>
+                  <pic:blipFill>
+                    <a:blip r:embed="rId9" cstate="print">
+                      <a:extLst>
+                        <a:ext uri="{28A0092B-C50C-407E-A947-70E740481C1C}">
+                          <a14:useLocalDpi xmlns:a14="http://schemas.microsoft.com/office/drawing/2010/main" val="0"/>
+                        </a:ext>
+                      </a:extLst>
+                    </a:blip>
+                    <a:srcRect/>
+                    <a:stretch>
+                      <a:fillRect/>
+                    </a:stretch>
+                  </pic:blipFill>
+                  <pic:spPr bwMode="auto">
+                    <a:xfrm>
+                      <a:off x="0" y="0"/>
+                      <a:ext cx="2453556" cy="1533473"/>
+                    </a:xfrm>
+                    <a:prstGeom prst="rect">
+                      <a:avLst/>
+                    </a:prstGeom>
+                    <a:noFill/>
+                    <a:ln>
+                      <a:noFill/>
+                    </a:ln>
+                  </pic:spPr>
+                </pic:pic>
+              </a:graphicData>
+            </a:graphic>
+          </wp:inline>
+        </w:drawing>
+      </w:r>
+    </w:p>
+    <w:p>
+      <w:pPr>
+        <w:rPr>
+          <w:sz w:val="28"/>
+          <w:szCs w:val="28"/>
+        </w:rPr>
+      </w:pPr>
+    </w:p>
+    <w:p>
+      <w:pPr>
+        <w:rPr>
+          <w:sz w:val="28"/>
+          <w:szCs w:val="28"/>
+        </w:rPr>
+      </w:pPr>
+    </w:p>
+    <w:p>
+      <w:pPr>
+        <w:rPr>
+          <w:sz w:val="28"/>
+          <w:szCs w:val="28"/>
+        </w:rPr>
+      </w:pPr>
+    </w:p>
+    <w:p>
+      <w:pPr>
+        <w:rPr>
+          <w:sz w:val="28"/>
+          <w:szCs w:val="28"/>
+        </w:rPr>
+      </w:pPr>
+      <w:r>
+        <w:rPr>
+          <w:noProof/>
+        </w:rPr>
+        <w:lastRenderedPageBreak/>
+        <w:drawing>
+          <wp:inline distT="0" distB="0" distL="0" distR="0" wp14:anchorId="32CE5F69" wp14:editId="322F0B33">
+            <wp:extent cx="2941320" cy="1838325"/>
+            <wp:effectExtent l="0" t="0" r="0" b="9525"/>
+            <wp:docPr id="2" name="Picture 2"/>
+            <wp:cNvGraphicFramePr>
+              <a:graphicFrameLocks xmlns:a="http://schemas.openxmlformats.org/drawingml/2006/main" noChangeAspect="1"/>
+            </wp:cNvGraphicFramePr>
+            <a:graphic xmlns:a="http://schemas.openxmlformats.org/drawingml/2006/main">
+              <a:graphicData uri="http://schemas.openxmlformats.org/drawingml/2006/picture">
+                <pic:pic xmlns:pic="http://schemas.openxmlformats.org/drawingml/2006/picture">
+                  <pic:nvPicPr>
+                    <pic:cNvPr id="1" name=""/>
+                    <pic:cNvPicPr/>
+                  </pic:nvPicPr>
+                  <pic:blipFill>
+                    <a:blip r:embed="rId10"/>
+                    <a:stretch>
+                      <a:fillRect/>
+                    </a:stretch>
+                  </pic:blipFill>
+                  <pic:spPr>
+                    <a:xfrm>
+                      <a:off x="0" y="0"/>
+                      <a:ext cx="2942611" cy="1839132"/>
+                    </a:xfrm>
+                    <a:prstGeom prst="rect">
+                      <a:avLst/>
+                    </a:prstGeom>
+                  </pic:spPr>
+                </pic:pic>
+              </a:graphicData>
+            </a:graphic>
+          </wp:inline>
+        </w:drawing>
+      </w:r>
     </w:p>
     <w:p>
       <w:pPr>
@@ -3838,6 +4387,50 @@
     </w:sectPr>
   </w:body>
 </w:document>
+</file>
+
+<file path=word/comments.xml><?xml version="1.0" encoding="utf-8"?>
+<w:comments xmlns:wpc="http://schemas.microsoft.com/office/word/2010/wordprocessingCanvas" xmlns:mc="http://schemas.openxmlformats.org/markup-compatibility/2006" xmlns:o="urn:schemas-microsoft-com:office:office" xmlns:r="http://schemas.openxmlformats.org/officeDocument/2006/relationships" xmlns:m="http://schemas.openxmlformats.org/officeDocument/2006/math" xmlns:v="urn:schemas-microsoft-com:vml" xmlns:wp14="http://schemas.microsoft.com/office/word/2010/wordprocessingDrawing" xmlns:wp="http://schemas.openxmlformats.org/drawingml/2006/wordprocessingDrawing" xmlns:w10="urn:schemas-microsoft-com:office:word" xmlns:w="http://schemas.openxmlformats.org/wordprocessingml/2006/main" xmlns:w14="http://schemas.microsoft.com/office/word/2010/wordml" xmlns:w15="http://schemas.microsoft.com/office/word/2012/wordml" xmlns:wpg="http://schemas.microsoft.com/office/word/2010/wordprocessingGroup" xmlns:wpi="http://schemas.microsoft.com/office/word/2010/wordprocessingInk" xmlns:wne="http://schemas.microsoft.com/office/word/2006/wordml" xmlns:wps="http://schemas.microsoft.com/office/word/2010/wordprocessingShape" mc:Ignorable="w14 w15 wp14">
+  <w:comment w:id="0" w:author="JiDi" w:date="2022-02-14T15:42:00Z" w:initials="J">
+    <w:p>
+      <w:pPr>
+        <w:pStyle w:val="CommentText"/>
+      </w:pPr>
+      <w:r>
+        <w:rPr>
+          <w:rStyle w:val="CommentReference"/>
+        </w:rPr>
+        <w:annotationRef/>
+      </w:r>
+      <w:r>
+        <w:t>git commit</w:t>
+      </w:r>
+    </w:p>
+  </w:comment>
+  <w:comment w:id="1" w:author="JiDi" w:date="2022-02-14T15:43:00Z" w:initials="J">
+    <w:p>
+      <w:pPr>
+        <w:pStyle w:val="CommentText"/>
+      </w:pPr>
+      <w:r>
+        <w:rPr>
+          <w:rStyle w:val="CommentReference"/>
+        </w:rPr>
+        <w:annotationRef/>
+      </w:r>
+      <w:r>
+        <w:t>git push</w:t>
+      </w:r>
+    </w:p>
+  </w:comment>
+</w:comments>
+</file>
+
+<file path=word/commentsExtended.xml><?xml version="1.0" encoding="utf-8"?>
+<w15:commentsEx xmlns:wpc="http://schemas.microsoft.com/office/word/2010/wordprocessingCanvas" xmlns:mc="http://schemas.openxmlformats.org/markup-compatibility/2006" xmlns:o="urn:schemas-microsoft-com:office:office" xmlns:r="http://schemas.openxmlformats.org/officeDocument/2006/relationships" xmlns:m="http://schemas.openxmlformats.org/officeDocument/2006/math" xmlns:v="urn:schemas-microsoft-com:vml" xmlns:wp14="http://schemas.microsoft.com/office/word/2010/wordprocessingDrawing" xmlns:wp="http://schemas.openxmlformats.org/drawingml/2006/wordprocessingDrawing" xmlns:w10="urn:schemas-microsoft-com:office:word" xmlns:w="http://schemas.openxmlformats.org/wordprocessingml/2006/main" xmlns:w14="http://schemas.microsoft.com/office/word/2010/wordml" xmlns:w15="http://schemas.microsoft.com/office/word/2012/wordml" xmlns:wpg="http://schemas.microsoft.com/office/word/2010/wordprocessingGroup" xmlns:wpi="http://schemas.microsoft.com/office/word/2010/wordprocessingInk" xmlns:wne="http://schemas.microsoft.com/office/word/2006/wordml" xmlns:wps="http://schemas.microsoft.com/office/word/2010/wordprocessingShape" mc:Ignorable="w14 w15 wp14">
+  <w15:commentEx w15:paraId="286FDEE0" w15:done="0"/>
+  <w15:commentEx w15:paraId="66C5FDCE" w15:done="0"/>
+</w15:commentsEx>
 </file>
 
 <file path=word/numbering.xml><?xml version="1.0" encoding="utf-8"?>
@@ -3941,7 +4534,7 @@
       <w:lvlText w:val="%1."/>
       <w:lvlJc w:val="left"/>
       <w:pPr>
-        <w:ind w:left="1080" w:hanging="360"/>
+        <w:ind w:left="450" w:hanging="360"/>
       </w:pPr>
     </w:lvl>
     <w:lvl w:ilvl="1" w:tplc="04090019">
@@ -3968,7 +4561,7 @@
       <w:lvlText w:val="%4."/>
       <w:lvlJc w:val="left"/>
       <w:pPr>
-        <w:ind w:left="3240" w:hanging="360"/>
+        <w:ind w:left="360" w:hanging="360"/>
       </w:pPr>
     </w:lvl>
     <w:lvl w:ilvl="4" w:tplc="04090019" w:tentative="1">
@@ -4464,6 +5057,14 @@
     <w:abstractNumId w:val="5"/>
   </w:num>
 </w:numbering>
+</file>
+
+<file path=word/people.xml><?xml version="1.0" encoding="utf-8"?>
+<w15:people xmlns:wpc="http://schemas.microsoft.com/office/word/2010/wordprocessingCanvas" xmlns:mc="http://schemas.openxmlformats.org/markup-compatibility/2006" xmlns:o="urn:schemas-microsoft-com:office:office" xmlns:r="http://schemas.openxmlformats.org/officeDocument/2006/relationships" xmlns:m="http://schemas.openxmlformats.org/officeDocument/2006/math" xmlns:v="urn:schemas-microsoft-com:vml" xmlns:wp14="http://schemas.microsoft.com/office/word/2010/wordprocessingDrawing" xmlns:wp="http://schemas.openxmlformats.org/drawingml/2006/wordprocessingDrawing" xmlns:w10="urn:schemas-microsoft-com:office:word" xmlns:w="http://schemas.openxmlformats.org/wordprocessingml/2006/main" xmlns:w14="http://schemas.microsoft.com/office/word/2010/wordml" xmlns:w15="http://schemas.microsoft.com/office/word/2012/wordml" xmlns:wpg="http://schemas.microsoft.com/office/word/2010/wordprocessingGroup" xmlns:wpi="http://schemas.microsoft.com/office/word/2010/wordprocessingInk" xmlns:wne="http://schemas.microsoft.com/office/word/2006/wordml" xmlns:wps="http://schemas.microsoft.com/office/word/2010/wordprocessingShape" mc:Ignorable="w14 w15 wp14">
+  <w15:person w15:author="JiDi">
+    <w15:presenceInfo w15:providerId="None" w15:userId="JiDi"/>
+  </w15:person>
+</w15:people>
 </file>
 
 <file path=word/styles.xml><?xml version="1.0" encoding="utf-8"?>
@@ -4898,6 +5499,115 @@
       <w:contextualSpacing/>
     </w:pPr>
   </w:style>
+  <w:style w:type="character" w:styleId="CommentReference">
+    <w:name w:val="annotation reference"/>
+    <w:basedOn w:val="DefaultParagraphFont"/>
+    <w:uiPriority w:val="99"/>
+    <w:semiHidden/>
+    <w:unhideWhenUsed/>
+    <w:rsid w:val="007F452F"/>
+    <w:rPr>
+      <w:sz w:val="16"/>
+      <w:szCs w:val="16"/>
+    </w:rPr>
+  </w:style>
+  <w:style w:type="paragraph" w:styleId="CommentText">
+    <w:name w:val="annotation text"/>
+    <w:basedOn w:val="Normal"/>
+    <w:link w:val="CommentTextChar"/>
+    <w:uiPriority w:val="99"/>
+    <w:semiHidden/>
+    <w:unhideWhenUsed/>
+    <w:rsid w:val="007F452F"/>
+    <w:pPr>
+      <w:spacing w:line="240" w:lineRule="auto"/>
+    </w:pPr>
+    <w:rPr>
+      <w:sz w:val="20"/>
+      <w:szCs w:val="20"/>
+    </w:rPr>
+  </w:style>
+  <w:style w:type="character" w:customStyle="1" w:styleId="CommentTextChar">
+    <w:name w:val="Comment Text Char"/>
+    <w:basedOn w:val="DefaultParagraphFont"/>
+    <w:link w:val="CommentText"/>
+    <w:uiPriority w:val="99"/>
+    <w:semiHidden/>
+    <w:rsid w:val="007F452F"/>
+    <w:rPr>
+      <w:sz w:val="20"/>
+      <w:szCs w:val="20"/>
+    </w:rPr>
+  </w:style>
+  <w:style w:type="paragraph" w:styleId="CommentSubject">
+    <w:name w:val="annotation subject"/>
+    <w:basedOn w:val="CommentText"/>
+    <w:next w:val="CommentText"/>
+    <w:link w:val="CommentSubjectChar"/>
+    <w:uiPriority w:val="99"/>
+    <w:semiHidden/>
+    <w:unhideWhenUsed/>
+    <w:rsid w:val="007F452F"/>
+    <w:rPr>
+      <w:b/>
+      <w:bCs/>
+    </w:rPr>
+  </w:style>
+  <w:style w:type="character" w:customStyle="1" w:styleId="CommentSubjectChar">
+    <w:name w:val="Comment Subject Char"/>
+    <w:basedOn w:val="CommentTextChar"/>
+    <w:link w:val="CommentSubject"/>
+    <w:uiPriority w:val="99"/>
+    <w:semiHidden/>
+    <w:rsid w:val="007F452F"/>
+    <w:rPr>
+      <w:b/>
+      <w:bCs/>
+      <w:sz w:val="20"/>
+      <w:szCs w:val="20"/>
+    </w:rPr>
+  </w:style>
+  <w:style w:type="paragraph" w:styleId="BalloonText">
+    <w:name w:val="Balloon Text"/>
+    <w:basedOn w:val="Normal"/>
+    <w:link w:val="BalloonTextChar"/>
+    <w:uiPriority w:val="99"/>
+    <w:semiHidden/>
+    <w:unhideWhenUsed/>
+    <w:rsid w:val="007F452F"/>
+    <w:pPr>
+      <w:spacing w:after="0" w:line="240" w:lineRule="auto"/>
+    </w:pPr>
+    <w:rPr>
+      <w:rFonts w:ascii="Segoe UI" w:hAnsi="Segoe UI" w:cs="Segoe UI"/>
+      <w:sz w:val="18"/>
+      <w:szCs w:val="18"/>
+    </w:rPr>
+  </w:style>
+  <w:style w:type="character" w:customStyle="1" w:styleId="BalloonTextChar">
+    <w:name w:val="Balloon Text Char"/>
+    <w:basedOn w:val="DefaultParagraphFont"/>
+    <w:link w:val="BalloonText"/>
+    <w:uiPriority w:val="99"/>
+    <w:semiHidden/>
+    <w:rsid w:val="007F452F"/>
+    <w:rPr>
+      <w:rFonts w:ascii="Segoe UI" w:hAnsi="Segoe UI" w:cs="Segoe UI"/>
+      <w:sz w:val="18"/>
+      <w:szCs w:val="18"/>
+    </w:rPr>
+  </w:style>
+  <w:style w:type="character" w:styleId="Hyperlink">
+    <w:name w:val="Hyperlink"/>
+    <w:basedOn w:val="DefaultParagraphFont"/>
+    <w:uiPriority w:val="99"/>
+    <w:unhideWhenUsed/>
+    <w:rsid w:val="007F452F"/>
+    <w:rPr>
+      <w:color w:val="0563C1" w:themeColor="hyperlink"/>
+      <w:u w:val="single"/>
+    </w:rPr>
+  </w:style>
 </w:styles>
 </file>
 

</xml_diff>

<commit_message>
selenium ide code added for landing page
</commit_message>
<xml_diff>
--- a/Session Notes.docx
+++ b/Session Notes.docx
@@ -6730,108 +6730,176 @@
         </w:rPr>
         <w:t xml:space="preserve">No Programming knowledge required. </w:t>
       </w:r>
+    </w:p>
+    <w:p>
+      <w:pPr>
+        <w:pStyle w:val="ListParagraph"/>
+        <w:numPr>
+          <w:ilvl w:val="2"/>
+          <w:numId w:val="1"/>
+        </w:numPr>
+        <w:rPr>
+          <w:sz w:val="28"/>
+          <w:szCs w:val="28"/>
+        </w:rPr>
+      </w:pPr>
+      <w:r>
+        <w:rPr>
+          <w:sz w:val="28"/>
+          <w:szCs w:val="28"/>
+        </w:rPr>
+        <w:t>Record and playback feature</w:t>
+      </w:r>
+    </w:p>
+    <w:p>
+      <w:pPr>
+        <w:pStyle w:val="ListParagraph"/>
+        <w:numPr>
+          <w:ilvl w:val="2"/>
+          <w:numId w:val="1"/>
+        </w:numPr>
+        <w:rPr>
+          <w:sz w:val="28"/>
+          <w:szCs w:val="28"/>
+        </w:rPr>
+      </w:pPr>
+      <w:r>
+        <w:rPr>
+          <w:sz w:val="28"/>
+          <w:szCs w:val="28"/>
+        </w:rPr>
+        <w:t>Plugin available – chrome, edge, firefox</w:t>
+      </w:r>
+    </w:p>
+    <w:p>
+      <w:pPr>
+        <w:pStyle w:val="ListParagraph"/>
+        <w:numPr>
+          <w:ilvl w:val="2"/>
+          <w:numId w:val="1"/>
+        </w:numPr>
+        <w:rPr>
+          <w:sz w:val="28"/>
+          <w:szCs w:val="28"/>
+        </w:rPr>
+      </w:pPr>
+      <w:r>
+        <w:rPr>
+          <w:sz w:val="28"/>
+          <w:szCs w:val="28"/>
+        </w:rPr>
+        <w:t xml:space="preserve">Use for simple scripting &amp; exploratory testing </w:t>
+      </w:r>
+    </w:p>
+    <w:p>
+      <w:pPr>
+        <w:rPr>
+          <w:sz w:val="28"/>
+          <w:szCs w:val="28"/>
+        </w:rPr>
+      </w:pPr>
+    </w:p>
+    <w:p>
+      <w:pPr>
+        <w:pStyle w:val="ListParagraph"/>
+        <w:numPr>
+          <w:ilvl w:val="1"/>
+          <w:numId w:val="1"/>
+        </w:numPr>
+        <w:rPr>
+          <w:sz w:val="28"/>
+          <w:szCs w:val="28"/>
+        </w:rPr>
+      </w:pPr>
+      <w:r>
+        <w:rPr>
+          <w:sz w:val="28"/>
+          <w:szCs w:val="28"/>
+        </w:rPr>
+        <w:lastRenderedPageBreak/>
+        <w:t>Selenium RC</w:t>
+      </w:r>
+    </w:p>
+    <w:p>
+      <w:pPr>
+        <w:pStyle w:val="ListParagraph"/>
+        <w:numPr>
+          <w:ilvl w:val="1"/>
+          <w:numId w:val="1"/>
+        </w:numPr>
+        <w:rPr>
+          <w:sz w:val="28"/>
+          <w:szCs w:val="28"/>
+        </w:rPr>
+      </w:pPr>
+      <w:r>
+        <w:rPr>
+          <w:sz w:val="28"/>
+          <w:szCs w:val="28"/>
+        </w:rPr>
+        <w:t>Selenium WebDriver</w:t>
+      </w:r>
+    </w:p>
+    <w:p>
+      <w:pPr>
+        <w:pStyle w:val="ListParagraph"/>
+        <w:numPr>
+          <w:ilvl w:val="1"/>
+          <w:numId w:val="1"/>
+        </w:numPr>
+        <w:rPr>
+          <w:sz w:val="28"/>
+          <w:szCs w:val="28"/>
+        </w:rPr>
+      </w:pPr>
+      <w:r>
+        <w:rPr>
+          <w:sz w:val="28"/>
+          <w:szCs w:val="28"/>
+        </w:rPr>
+        <w:t xml:space="preserve">Selenium Grid </w:t>
+      </w:r>
+    </w:p>
+    <w:p>
+      <w:pPr>
+        <w:rPr>
+          <w:sz w:val="28"/>
+          <w:szCs w:val="28"/>
+        </w:rPr>
+      </w:pPr>
+    </w:p>
+    <w:p>
+      <w:pPr>
+        <w:rPr>
+          <w:sz w:val="28"/>
+          <w:szCs w:val="28"/>
+        </w:rPr>
+      </w:pPr>
+    </w:p>
+    <w:p>
+      <w:pPr>
+        <w:rPr>
+          <w:sz w:val="28"/>
+          <w:szCs w:val="28"/>
+        </w:rPr>
+      </w:pPr>
+      <w:r>
+        <w:rPr>
+          <w:sz w:val="28"/>
+          <w:szCs w:val="28"/>
+        </w:rPr>
+        <w:t>UpperCamelCase – MyFirstProject</w:t>
+      </w:r>
+    </w:p>
+    <w:p>
+      <w:pPr>
+        <w:rPr>
+          <w:sz w:val="28"/>
+          <w:szCs w:val="28"/>
+        </w:rPr>
+      </w:pPr>
       <w:bookmarkStart w:id="0" w:name="_GoBack"/>
       <w:bookmarkEnd w:id="0"/>
-    </w:p>
-    <w:p>
-      <w:pPr>
-        <w:pStyle w:val="ListParagraph"/>
-        <w:numPr>
-          <w:ilvl w:val="2"/>
-          <w:numId w:val="1"/>
-        </w:numPr>
-        <w:rPr>
-          <w:sz w:val="28"/>
-          <w:szCs w:val="28"/>
-        </w:rPr>
-      </w:pPr>
-      <w:r>
-        <w:rPr>
-          <w:sz w:val="28"/>
-          <w:szCs w:val="28"/>
-        </w:rPr>
-        <w:t>Record and playback feature</w:t>
-      </w:r>
-    </w:p>
-    <w:p>
-      <w:pPr>
-        <w:pStyle w:val="ListParagraph"/>
-        <w:numPr>
-          <w:ilvl w:val="2"/>
-          <w:numId w:val="1"/>
-        </w:numPr>
-        <w:rPr>
-          <w:sz w:val="28"/>
-          <w:szCs w:val="28"/>
-        </w:rPr>
-      </w:pPr>
-      <w:r>
-        <w:rPr>
-          <w:sz w:val="28"/>
-          <w:szCs w:val="28"/>
-        </w:rPr>
-        <w:t>Plugin available – chrome, edge, firefox</w:t>
-      </w:r>
-    </w:p>
-    <w:p>
-      <w:pPr>
-        <w:pStyle w:val="ListParagraph"/>
-        <w:numPr>
-          <w:ilvl w:val="2"/>
-          <w:numId w:val="1"/>
-        </w:numPr>
-        <w:rPr>
-          <w:sz w:val="28"/>
-          <w:szCs w:val="28"/>
-        </w:rPr>
-      </w:pPr>
-      <w:r>
-        <w:rPr>
-          <w:sz w:val="28"/>
-          <w:szCs w:val="28"/>
-        </w:rPr>
-        <w:t xml:space="preserve">Use for simple scripting &amp; exploratory testing </w:t>
-      </w:r>
-    </w:p>
-    <w:p>
-      <w:pPr>
-        <w:rPr>
-          <w:sz w:val="28"/>
-          <w:szCs w:val="28"/>
-        </w:rPr>
-      </w:pPr>
-    </w:p>
-    <w:p>
-      <w:pPr>
-        <w:rPr>
-          <w:sz w:val="28"/>
-          <w:szCs w:val="28"/>
-        </w:rPr>
-      </w:pPr>
-    </w:p>
-    <w:p>
-      <w:pPr>
-        <w:rPr>
-          <w:sz w:val="28"/>
-          <w:szCs w:val="28"/>
-        </w:rPr>
-      </w:pPr>
-    </w:p>
-    <w:p>
-      <w:pPr>
-        <w:rPr>
-          <w:sz w:val="28"/>
-          <w:szCs w:val="28"/>
-        </w:rPr>
-      </w:pPr>
-    </w:p>
-    <w:p>
-      <w:pPr>
-        <w:rPr>
-          <w:sz w:val="28"/>
-          <w:szCs w:val="28"/>
-        </w:rPr>
-      </w:pPr>
     </w:p>
     <w:p>
       <w:pPr>
@@ -7258,6 +7326,7 @@
           <w:sz w:val="28"/>
           <w:szCs w:val="28"/>
         </w:rPr>
+        <w:lastRenderedPageBreak/>
         <w:t xml:space="preserve">Working on </w:t>
       </w:r>
       <w:r>
@@ -7361,7 +7430,6 @@
           <w:sz w:val="28"/>
           <w:szCs w:val="28"/>
         </w:rPr>
-        <w:lastRenderedPageBreak/>
         <w:t xml:space="preserve"> </w:t>
       </w:r>
       <w:r>

</xml_diff>

<commit_message>
add employee ui test case design
</commit_message>
<xml_diff>
--- a/Session Notes.docx
+++ b/Session Notes.docx
@@ -2488,16 +2488,7 @@
           <w:sz w:val="28"/>
           <w:szCs w:val="28"/>
         </w:rPr>
-        <w:t xml:space="preserve">If your software or system is unusable </w:t>
-      </w:r>
-      <w:bookmarkStart w:id="0" w:name="_GoBack"/>
-      <w:bookmarkEnd w:id="0"/>
-      <w:r>
-        <w:rPr>
-          <w:sz w:val="28"/>
-          <w:szCs w:val="28"/>
-        </w:rPr>
-        <w:t>then it does not matter how many defects are found and fixed – it is still unusable.</w:t>
+        <w:t>If your software or system is unusable then it does not matter how many defects are found and fixed – it is still unusable.</w:t>
       </w:r>
     </w:p>
     <w:p>
@@ -5046,7 +5037,21 @@
           <w:sz w:val="28"/>
           <w:szCs w:val="28"/>
         </w:rPr>
-        <w:t xml:space="preserve">Inpection </w:t>
+        <w:t>In</w:t>
+      </w:r>
+      <w:r>
+        <w:rPr>
+          <w:sz w:val="28"/>
+          <w:szCs w:val="28"/>
+        </w:rPr>
+        <w:t>s</w:t>
+      </w:r>
+      <w:r>
+        <w:rPr>
+          <w:sz w:val="28"/>
+          <w:szCs w:val="28"/>
+        </w:rPr>
+        <w:t xml:space="preserve">pection </w:t>
       </w:r>
     </w:p>
     <w:p>
@@ -6652,6 +6657,242 @@
     </w:p>
     <w:p>
       <w:pPr>
+        <w:pStyle w:val="ListParagraph"/>
+        <w:numPr>
+          <w:ilvl w:val="0"/>
+          <w:numId w:val="1"/>
+        </w:numPr>
+        <w:rPr>
+          <w:sz w:val="28"/>
+          <w:szCs w:val="28"/>
+        </w:rPr>
+      </w:pPr>
+      <w:r>
+        <w:rPr>
+          <w:sz w:val="28"/>
+          <w:szCs w:val="28"/>
+        </w:rPr>
+        <w:t>Testing Process</w:t>
+      </w:r>
+    </w:p>
+    <w:p>
+      <w:pPr>
+        <w:pStyle w:val="ListParagraph"/>
+        <w:rPr>
+          <w:sz w:val="28"/>
+          <w:szCs w:val="28"/>
+        </w:rPr>
+      </w:pPr>
+    </w:p>
+    <w:p>
+      <w:pPr>
+        <w:pStyle w:val="ListParagraph"/>
+        <w:ind w:left="1080"/>
+        <w:rPr>
+          <w:sz w:val="28"/>
+          <w:szCs w:val="28"/>
+        </w:rPr>
+      </w:pPr>
+    </w:p>
+    <w:p>
+      <w:pPr>
+        <w:pStyle w:val="ListParagraph"/>
+        <w:numPr>
+          <w:ilvl w:val="0"/>
+          <w:numId w:val="1"/>
+        </w:numPr>
+        <w:rPr>
+          <w:sz w:val="28"/>
+          <w:szCs w:val="28"/>
+        </w:rPr>
+      </w:pPr>
+      <w:r>
+        <w:rPr>
+          <w:sz w:val="28"/>
+          <w:szCs w:val="28"/>
+        </w:rPr>
+        <w:t xml:space="preserve">Defect life cycle or bug life cycle </w:t>
+      </w:r>
+    </w:p>
+    <w:p>
+      <w:pPr>
+        <w:pStyle w:val="ListParagraph"/>
+        <w:numPr>
+          <w:ilvl w:val="1"/>
+          <w:numId w:val="1"/>
+        </w:numPr>
+        <w:rPr>
+          <w:sz w:val="28"/>
+          <w:szCs w:val="28"/>
+        </w:rPr>
+      </w:pPr>
+      <w:r>
+        <w:rPr>
+          <w:sz w:val="28"/>
+          <w:szCs w:val="28"/>
+        </w:rPr>
+        <w:t xml:space="preserve">Priority </w:t>
+      </w:r>
+    </w:p>
+    <w:p>
+      <w:pPr>
+        <w:pStyle w:val="ListParagraph"/>
+        <w:numPr>
+          <w:ilvl w:val="2"/>
+          <w:numId w:val="1"/>
+        </w:numPr>
+        <w:rPr>
+          <w:sz w:val="28"/>
+          <w:szCs w:val="28"/>
+        </w:rPr>
+      </w:pPr>
+      <w:r>
+        <w:rPr>
+          <w:sz w:val="28"/>
+          <w:szCs w:val="28"/>
+        </w:rPr>
+        <w:t xml:space="preserve">How soon the defect need to be fixed? </w:t>
+      </w:r>
+    </w:p>
+    <w:p>
+      <w:pPr>
+        <w:pStyle w:val="ListParagraph"/>
+        <w:numPr>
+          <w:ilvl w:val="1"/>
+          <w:numId w:val="1"/>
+        </w:numPr>
+        <w:rPr>
+          <w:sz w:val="28"/>
+          <w:szCs w:val="28"/>
+        </w:rPr>
+      </w:pPr>
+      <w:r>
+        <w:rPr>
+          <w:sz w:val="28"/>
+          <w:szCs w:val="28"/>
+        </w:rPr>
+        <w:t xml:space="preserve">Severity </w:t>
+      </w:r>
+    </w:p>
+    <w:p>
+      <w:pPr>
+        <w:pStyle w:val="ListParagraph"/>
+        <w:numPr>
+          <w:ilvl w:val="2"/>
+          <w:numId w:val="1"/>
+        </w:numPr>
+        <w:rPr>
+          <w:sz w:val="28"/>
+          <w:szCs w:val="28"/>
+        </w:rPr>
+      </w:pPr>
+      <w:r>
+        <w:rPr>
+          <w:sz w:val="28"/>
+          <w:szCs w:val="28"/>
+        </w:rPr>
+        <w:t xml:space="preserve">Impact on the business </w:t>
+      </w:r>
+    </w:p>
+    <w:p>
+      <w:pPr>
+        <w:pStyle w:val="ListParagraph"/>
+        <w:ind w:left="1080"/>
+        <w:rPr>
+          <w:sz w:val="28"/>
+          <w:szCs w:val="28"/>
+        </w:rPr>
+      </w:pPr>
+      <w:r>
+        <w:rPr>
+          <w:sz w:val="28"/>
+          <w:szCs w:val="28"/>
+        </w:rPr>
+        <w:t>//will start by 11:05</w:t>
+      </w:r>
+    </w:p>
+    <w:p>
+      <w:pPr>
+        <w:pStyle w:val="ListParagraph"/>
+        <w:ind w:left="1080"/>
+        <w:rPr>
+          <w:sz w:val="28"/>
+          <w:szCs w:val="28"/>
+        </w:rPr>
+      </w:pPr>
+      <w:bookmarkStart w:id="0" w:name="_GoBack"/>
+      <w:bookmarkEnd w:id="0"/>
+    </w:p>
+    <w:p>
+      <w:pPr>
+        <w:pStyle w:val="ListParagraph"/>
+        <w:numPr>
+          <w:ilvl w:val="0"/>
+          <w:numId w:val="1"/>
+        </w:numPr>
+        <w:rPr>
+          <w:sz w:val="28"/>
+          <w:szCs w:val="28"/>
+        </w:rPr>
+      </w:pPr>
+      <w:r>
+        <w:rPr>
+          <w:sz w:val="28"/>
+          <w:szCs w:val="28"/>
+        </w:rPr>
+        <w:t xml:space="preserve">Test Management </w:t>
+      </w:r>
+    </w:p>
+    <w:p>
+      <w:pPr>
+        <w:rPr>
+          <w:sz w:val="28"/>
+          <w:szCs w:val="28"/>
+        </w:rPr>
+      </w:pPr>
+    </w:p>
+    <w:p>
+      <w:pPr>
+        <w:rPr>
+          <w:sz w:val="28"/>
+          <w:szCs w:val="28"/>
+        </w:rPr>
+      </w:pPr>
+    </w:p>
+    <w:p>
+      <w:pPr>
+        <w:rPr>
+          <w:sz w:val="28"/>
+          <w:szCs w:val="28"/>
+        </w:rPr>
+      </w:pPr>
+    </w:p>
+    <w:p>
+      <w:pPr>
+        <w:rPr>
+          <w:sz w:val="28"/>
+          <w:szCs w:val="28"/>
+        </w:rPr>
+      </w:pPr>
+    </w:p>
+    <w:p>
+      <w:pPr>
+        <w:rPr>
+          <w:sz w:val="28"/>
+          <w:szCs w:val="28"/>
+        </w:rPr>
+      </w:pPr>
+    </w:p>
+    <w:p>
+      <w:pPr>
+        <w:rPr>
+          <w:sz w:val="28"/>
+          <w:szCs w:val="28"/>
+        </w:rPr>
+      </w:pPr>
+    </w:p>
+    <w:p>
+      <w:pPr>
         <w:rPr>
           <w:sz w:val="28"/>
           <w:szCs w:val="28"/>
@@ -6832,140 +7073,140 @@
           <w:sz w:val="28"/>
           <w:szCs w:val="28"/>
         </w:rPr>
+        <w:t>Selenium RC</w:t>
+      </w:r>
+    </w:p>
+    <w:p>
+      <w:pPr>
+        <w:pStyle w:val="ListParagraph"/>
+        <w:numPr>
+          <w:ilvl w:val="1"/>
+          <w:numId w:val="1"/>
+        </w:numPr>
+        <w:rPr>
+          <w:sz w:val="28"/>
+          <w:szCs w:val="28"/>
+        </w:rPr>
+      </w:pPr>
+      <w:r>
+        <w:rPr>
+          <w:sz w:val="28"/>
+          <w:szCs w:val="28"/>
+        </w:rPr>
+        <w:t>Selenium WebDriver</w:t>
+      </w:r>
+    </w:p>
+    <w:p>
+      <w:pPr>
+        <w:pStyle w:val="ListParagraph"/>
+        <w:numPr>
+          <w:ilvl w:val="1"/>
+          <w:numId w:val="1"/>
+        </w:numPr>
+        <w:rPr>
+          <w:sz w:val="28"/>
+          <w:szCs w:val="28"/>
+        </w:rPr>
+      </w:pPr>
+      <w:r>
+        <w:rPr>
+          <w:sz w:val="28"/>
+          <w:szCs w:val="28"/>
+        </w:rPr>
+        <w:t xml:space="preserve">Selenium Grid </w:t>
+      </w:r>
+    </w:p>
+    <w:p>
+      <w:pPr>
+        <w:rPr>
+          <w:sz w:val="28"/>
+          <w:szCs w:val="28"/>
+        </w:rPr>
+      </w:pPr>
+    </w:p>
+    <w:p>
+      <w:pPr>
+        <w:rPr>
+          <w:sz w:val="28"/>
+          <w:szCs w:val="28"/>
+        </w:rPr>
+      </w:pPr>
+    </w:p>
+    <w:p>
+      <w:pPr>
+        <w:rPr>
+          <w:sz w:val="28"/>
+          <w:szCs w:val="28"/>
+        </w:rPr>
+      </w:pPr>
+      <w:r>
+        <w:rPr>
+          <w:sz w:val="28"/>
+          <w:szCs w:val="28"/>
+        </w:rPr>
+        <w:t>UpperCamelCase – MyFirstProject</w:t>
+      </w:r>
+    </w:p>
+    <w:p>
+      <w:pPr>
+        <w:rPr>
+          <w:sz w:val="28"/>
+          <w:szCs w:val="28"/>
+        </w:rPr>
+      </w:pPr>
+    </w:p>
+    <w:p>
+      <w:pPr>
+        <w:rPr>
+          <w:sz w:val="28"/>
+          <w:szCs w:val="28"/>
+        </w:rPr>
+      </w:pPr>
+    </w:p>
+    <w:p>
+      <w:pPr>
+        <w:rPr>
+          <w:sz w:val="28"/>
+          <w:szCs w:val="28"/>
+        </w:rPr>
+      </w:pPr>
+    </w:p>
+    <w:p>
+      <w:pPr>
+        <w:rPr>
+          <w:sz w:val="28"/>
+          <w:szCs w:val="28"/>
+        </w:rPr>
+      </w:pPr>
+    </w:p>
+    <w:p>
+      <w:pPr>
+        <w:rPr>
+          <w:sz w:val="28"/>
+          <w:szCs w:val="28"/>
+        </w:rPr>
+      </w:pPr>
+      <w:r>
+        <w:rPr>
+          <w:sz w:val="28"/>
+          <w:szCs w:val="28"/>
+        </w:rPr>
+        <w:t>-------------------------------------------------------------------------------------------------------------</w:t>
+      </w:r>
+    </w:p>
+    <w:p>
+      <w:pPr>
+        <w:rPr>
+          <w:sz w:val="28"/>
+          <w:szCs w:val="28"/>
+        </w:rPr>
+      </w:pPr>
+      <w:r>
+        <w:rPr>
+          <w:sz w:val="28"/>
+          <w:szCs w:val="28"/>
+        </w:rPr>
         <w:lastRenderedPageBreak/>
-        <w:t>Selenium RC</w:t>
-      </w:r>
-    </w:p>
-    <w:p>
-      <w:pPr>
-        <w:pStyle w:val="ListParagraph"/>
-        <w:numPr>
-          <w:ilvl w:val="1"/>
-          <w:numId w:val="1"/>
-        </w:numPr>
-        <w:rPr>
-          <w:sz w:val="28"/>
-          <w:szCs w:val="28"/>
-        </w:rPr>
-      </w:pPr>
-      <w:r>
-        <w:rPr>
-          <w:sz w:val="28"/>
-          <w:szCs w:val="28"/>
-        </w:rPr>
-        <w:t>Selenium WebDriver</w:t>
-      </w:r>
-    </w:p>
-    <w:p>
-      <w:pPr>
-        <w:pStyle w:val="ListParagraph"/>
-        <w:numPr>
-          <w:ilvl w:val="1"/>
-          <w:numId w:val="1"/>
-        </w:numPr>
-        <w:rPr>
-          <w:sz w:val="28"/>
-          <w:szCs w:val="28"/>
-        </w:rPr>
-      </w:pPr>
-      <w:r>
-        <w:rPr>
-          <w:sz w:val="28"/>
-          <w:szCs w:val="28"/>
-        </w:rPr>
-        <w:t xml:space="preserve">Selenium Grid </w:t>
-      </w:r>
-    </w:p>
-    <w:p>
-      <w:pPr>
-        <w:rPr>
-          <w:sz w:val="28"/>
-          <w:szCs w:val="28"/>
-        </w:rPr>
-      </w:pPr>
-    </w:p>
-    <w:p>
-      <w:pPr>
-        <w:rPr>
-          <w:sz w:val="28"/>
-          <w:szCs w:val="28"/>
-        </w:rPr>
-      </w:pPr>
-    </w:p>
-    <w:p>
-      <w:pPr>
-        <w:rPr>
-          <w:sz w:val="28"/>
-          <w:szCs w:val="28"/>
-        </w:rPr>
-      </w:pPr>
-      <w:r>
-        <w:rPr>
-          <w:sz w:val="28"/>
-          <w:szCs w:val="28"/>
-        </w:rPr>
-        <w:t>UpperCamelCase – MyFirstProject</w:t>
-      </w:r>
-    </w:p>
-    <w:p>
-      <w:pPr>
-        <w:rPr>
-          <w:sz w:val="28"/>
-          <w:szCs w:val="28"/>
-        </w:rPr>
-      </w:pPr>
-    </w:p>
-    <w:p>
-      <w:pPr>
-        <w:rPr>
-          <w:sz w:val="28"/>
-          <w:szCs w:val="28"/>
-        </w:rPr>
-      </w:pPr>
-    </w:p>
-    <w:p>
-      <w:pPr>
-        <w:rPr>
-          <w:sz w:val="28"/>
-          <w:szCs w:val="28"/>
-        </w:rPr>
-      </w:pPr>
-    </w:p>
-    <w:p>
-      <w:pPr>
-        <w:rPr>
-          <w:sz w:val="28"/>
-          <w:szCs w:val="28"/>
-        </w:rPr>
-      </w:pPr>
-    </w:p>
-    <w:p>
-      <w:pPr>
-        <w:rPr>
-          <w:sz w:val="28"/>
-          <w:szCs w:val="28"/>
-        </w:rPr>
-      </w:pPr>
-      <w:r>
-        <w:rPr>
-          <w:sz w:val="28"/>
-          <w:szCs w:val="28"/>
-        </w:rPr>
-        <w:t>-------------------------------------------------------------------------------------------------------------</w:t>
-      </w:r>
-    </w:p>
-    <w:p>
-      <w:pPr>
-        <w:rPr>
-          <w:sz w:val="28"/>
-          <w:szCs w:val="28"/>
-        </w:rPr>
-      </w:pPr>
-      <w:r>
-        <w:rPr>
-          <w:sz w:val="28"/>
-          <w:szCs w:val="28"/>
-        </w:rPr>
         <w:t xml:space="preserve">Git – Source Code Management – Open Source </w:t>
       </w:r>
     </w:p>
@@ -7340,7 +7581,6 @@
           <w:sz w:val="28"/>
           <w:szCs w:val="28"/>
         </w:rPr>
-        <w:lastRenderedPageBreak/>
         <w:t xml:space="preserve">Working on </w:t>
       </w:r>
       <w:r>

</xml_diff>

<commit_message>
day 6-python methods, class, object\
</commit_message>
<xml_diff>
--- a/Session Notes.docx
+++ b/Session Notes.docx
@@ -12131,6 +12131,28 @@
           <w:szCs w:val="28"/>
         </w:rPr>
       </w:pPr>
+      <w:r>
+        <w:rPr>
+          <w:sz w:val="28"/>
+          <w:szCs w:val="28"/>
+        </w:rPr>
+        <w:t xml:space="preserve">UpperCamelCase – MyFirstProject </w:t>
+      </w:r>
+    </w:p>
+    <w:p>
+      <w:pPr>
+        <w:rPr>
+          <w:sz w:val="28"/>
+          <w:szCs w:val="28"/>
+        </w:rPr>
+      </w:pPr>
+      <w:r>
+        <w:rPr>
+          <w:sz w:val="28"/>
+          <w:szCs w:val="28"/>
+        </w:rPr>
+        <w:t xml:space="preserve">LowerCamelCase – myFirstProject </w:t>
+      </w:r>
     </w:p>
     <w:p>
       <w:pPr>
@@ -12213,6 +12235,7 @@
           <w:szCs w:val="28"/>
           <w:highlight w:val="yellow"/>
         </w:rPr>
+        <w:lastRenderedPageBreak/>
         <w:t>Float</w:t>
       </w:r>
     </w:p>
@@ -12233,7 +12256,6 @@
           <w:sz w:val="28"/>
           <w:szCs w:val="28"/>
         </w:rPr>
-        <w:lastRenderedPageBreak/>
         <w:t>C</w:t>
       </w:r>
       <w:r>
@@ -12961,6 +12983,7 @@
           <w:sz w:val="28"/>
           <w:szCs w:val="28"/>
         </w:rPr>
+        <w:lastRenderedPageBreak/>
         <w:t xml:space="preserve">Key-value pair </w:t>
       </w:r>
     </w:p>
@@ -13776,6 +13799,7 @@
           <w:sz w:val="28"/>
           <w:szCs w:val="28"/>
         </w:rPr>
+        <w:lastRenderedPageBreak/>
         <w:t xml:space="preserve">Step over </w:t>
       </w:r>
     </w:p>
@@ -13804,7 +13828,28 @@
           <w:sz w:val="28"/>
           <w:szCs w:val="28"/>
         </w:rPr>
-        <w:t xml:space="preserve">Methods – buliding block of the program </w:t>
+        <w:t>Methods/Functions</w:t>
+      </w:r>
+      <w:r>
+        <w:rPr>
+          <w:sz w:val="28"/>
+          <w:szCs w:val="28"/>
+        </w:rPr>
+        <w:t xml:space="preserve"> – </w:t>
+      </w:r>
+      <w:r>
+        <w:rPr>
+          <w:sz w:val="28"/>
+          <w:szCs w:val="28"/>
+        </w:rPr>
+        <w:t xml:space="preserve">It’s a </w:t>
+      </w:r>
+      <w:r>
+        <w:rPr>
+          <w:sz w:val="28"/>
+          <w:szCs w:val="28"/>
+        </w:rPr>
+        <w:t xml:space="preserve">buliding block of the program </w:t>
       </w:r>
     </w:p>
     <w:p>
@@ -13972,6 +14017,7 @@
           <w:szCs w:val="28"/>
         </w:rPr>
         <w:tab/>
+        <w:t>res=45</w:t>
       </w:r>
     </w:p>
     <w:p>
@@ -14007,51 +14053,898 @@
     </w:p>
     <w:p>
       <w:pPr>
-        <w:rPr>
-          <w:sz w:val="28"/>
-          <w:szCs w:val="28"/>
-        </w:rPr>
-      </w:pPr>
-    </w:p>
-    <w:p>
-      <w:pPr>
-        <w:rPr>
-          <w:sz w:val="28"/>
-          <w:szCs w:val="28"/>
-        </w:rPr>
-      </w:pPr>
-    </w:p>
-    <w:p>
-      <w:pPr>
-        <w:rPr>
-          <w:sz w:val="28"/>
-          <w:szCs w:val="28"/>
-        </w:rPr>
-      </w:pPr>
-    </w:p>
-    <w:p>
-      <w:pPr>
-        <w:rPr>
-          <w:sz w:val="28"/>
-          <w:szCs w:val="28"/>
-        </w:rPr>
-      </w:pPr>
-    </w:p>
-    <w:p>
-      <w:pPr>
-        <w:rPr>
-          <w:sz w:val="28"/>
-          <w:szCs w:val="28"/>
-        </w:rPr>
-      </w:pPr>
-    </w:p>
-    <w:p>
-      <w:pPr>
-        <w:rPr>
-          <w:sz w:val="28"/>
-          <w:szCs w:val="28"/>
-        </w:rPr>
-      </w:pPr>
+        <w:pStyle w:val="ListParagraph"/>
+        <w:numPr>
+          <w:ilvl w:val="0"/>
+          <w:numId w:val="22"/>
+        </w:numPr>
+        <w:rPr>
+          <w:sz w:val="28"/>
+          <w:szCs w:val="28"/>
+        </w:rPr>
+      </w:pPr>
+      <w:r>
+        <w:rPr>
+          <w:sz w:val="28"/>
+          <w:szCs w:val="28"/>
+        </w:rPr>
+        <w:t>Create and call the method inside same module.</w:t>
+      </w:r>
+    </w:p>
+    <w:p>
+      <w:pPr>
+        <w:pStyle w:val="ListParagraph"/>
+        <w:numPr>
+          <w:ilvl w:val="0"/>
+          <w:numId w:val="22"/>
+        </w:numPr>
+        <w:rPr>
+          <w:sz w:val="28"/>
+          <w:szCs w:val="28"/>
+        </w:rPr>
+      </w:pPr>
+      <w:r>
+        <w:rPr>
+          <w:sz w:val="28"/>
+          <w:szCs w:val="28"/>
+        </w:rPr>
+        <w:t xml:space="preserve">Create and call the method in different module. </w:t>
+      </w:r>
+    </w:p>
+    <w:p>
+      <w:pPr>
+        <w:pStyle w:val="ListParagraph"/>
+        <w:numPr>
+          <w:ilvl w:val="1"/>
+          <w:numId w:val="22"/>
+        </w:numPr>
+        <w:rPr>
+          <w:sz w:val="28"/>
+          <w:szCs w:val="28"/>
+        </w:rPr>
+      </w:pPr>
+      <w:r>
+        <w:rPr>
+          <w:sz w:val="28"/>
+          <w:szCs w:val="28"/>
+        </w:rPr>
+        <w:t xml:space="preserve">Using import option </w:t>
+      </w:r>
+    </w:p>
+    <w:p>
+      <w:pPr>
+        <w:pStyle w:val="ListParagraph"/>
+        <w:numPr>
+          <w:ilvl w:val="0"/>
+          <w:numId w:val="22"/>
+        </w:numPr>
+        <w:rPr>
+          <w:sz w:val="28"/>
+          <w:szCs w:val="28"/>
+        </w:rPr>
+      </w:pPr>
+      <w:r>
+        <w:rPr>
+          <w:sz w:val="28"/>
+          <w:szCs w:val="28"/>
+        </w:rPr>
+        <w:t xml:space="preserve">Create and call the methods in class </w:t>
+      </w:r>
+    </w:p>
+    <w:p>
+      <w:pPr>
+        <w:rPr>
+          <w:sz w:val="28"/>
+          <w:szCs w:val="28"/>
+        </w:rPr>
+      </w:pPr>
+    </w:p>
+    <w:p>
+      <w:pPr>
+        <w:pStyle w:val="ListParagraph"/>
+        <w:numPr>
+          <w:ilvl w:val="0"/>
+          <w:numId w:val="13"/>
+        </w:numPr>
+        <w:rPr>
+          <w:sz w:val="28"/>
+          <w:szCs w:val="28"/>
+        </w:rPr>
+      </w:pPr>
+      <w:r>
+        <w:rPr>
+          <w:sz w:val="28"/>
+          <w:szCs w:val="28"/>
+        </w:rPr>
+        <w:t xml:space="preserve">String methods </w:t>
+      </w:r>
+    </w:p>
+    <w:p>
+      <w:pPr>
+        <w:pStyle w:val="ListParagraph"/>
+        <w:rPr>
+          <w:sz w:val="28"/>
+          <w:szCs w:val="28"/>
+        </w:rPr>
+      </w:pPr>
+      <w:hyperlink r:id="rId14" w:history="1">
+        <w:r>
+          <w:rPr>
+            <w:rStyle w:val="Hyperlink"/>
+            <w:sz w:val="28"/>
+            <w:szCs w:val="28"/>
+          </w:rPr>
+          <w:t>https://www.w3schools.com/python/python_strings_methods.asp</w:t>
+        </w:r>
+      </w:hyperlink>
+    </w:p>
+    <w:p>
+      <w:pPr>
+        <w:pStyle w:val="ListParagraph"/>
+        <w:rPr>
+          <w:sz w:val="28"/>
+          <w:szCs w:val="28"/>
+        </w:rPr>
+      </w:pPr>
+    </w:p>
+    <w:p>
+      <w:pPr>
+        <w:rPr>
+          <w:sz w:val="28"/>
+          <w:szCs w:val="28"/>
+        </w:rPr>
+      </w:pPr>
+    </w:p>
+    <w:p>
+      <w:pPr>
+        <w:pStyle w:val="ListParagraph"/>
+        <w:numPr>
+          <w:ilvl w:val="0"/>
+          <w:numId w:val="13"/>
+        </w:numPr>
+        <w:rPr>
+          <w:sz w:val="28"/>
+          <w:szCs w:val="28"/>
+        </w:rPr>
+      </w:pPr>
+      <w:r>
+        <w:rPr>
+          <w:sz w:val="28"/>
+          <w:szCs w:val="28"/>
+        </w:rPr>
+        <w:t xml:space="preserve"> Static vs non-</w:t>
+      </w:r>
+      <w:r>
+        <w:rPr>
+          <w:sz w:val="28"/>
+          <w:szCs w:val="28"/>
+        </w:rPr>
+        <w:t>S</w:t>
+      </w:r>
+      <w:r>
+        <w:rPr>
+          <w:sz w:val="28"/>
+          <w:szCs w:val="28"/>
+        </w:rPr>
+        <w:t>tatic (variable</w:t>
+      </w:r>
+      <w:r>
+        <w:rPr>
+          <w:sz w:val="28"/>
+          <w:szCs w:val="28"/>
+        </w:rPr>
+        <w:t>)</w:t>
+      </w:r>
+    </w:p>
+    <w:p>
+      <w:pPr>
+        <w:pStyle w:val="ListParagraph"/>
+        <w:numPr>
+          <w:ilvl w:val="0"/>
+          <w:numId w:val="23"/>
+        </w:numPr>
+        <w:rPr>
+          <w:sz w:val="28"/>
+          <w:szCs w:val="28"/>
+        </w:rPr>
+      </w:pPr>
+      <w:r>
+        <w:rPr>
+          <w:sz w:val="28"/>
+          <w:szCs w:val="28"/>
+        </w:rPr>
+        <w:t>Static variable/class variable</w:t>
+      </w:r>
+    </w:p>
+    <w:p>
+      <w:pPr>
+        <w:pStyle w:val="ListParagraph"/>
+        <w:numPr>
+          <w:ilvl w:val="1"/>
+          <w:numId w:val="23"/>
+        </w:numPr>
+        <w:rPr>
+          <w:sz w:val="28"/>
+          <w:szCs w:val="28"/>
+        </w:rPr>
+      </w:pPr>
+      <w:r>
+        <w:rPr>
+          <w:sz w:val="28"/>
+          <w:szCs w:val="28"/>
+        </w:rPr>
+        <w:t xml:space="preserve">To access the static/class variable </w:t>
+      </w:r>
+    </w:p>
+    <w:p>
+      <w:pPr>
+        <w:pStyle w:val="ListParagraph"/>
+        <w:ind w:left="2880"/>
+        <w:rPr>
+          <w:sz w:val="28"/>
+          <w:szCs w:val="28"/>
+        </w:rPr>
+      </w:pPr>
+      <w:r>
+        <w:rPr>
+          <w:sz w:val="28"/>
+          <w:szCs w:val="28"/>
+        </w:rPr>
+        <w:t>Classname.variablename</w:t>
+      </w:r>
+    </w:p>
+    <w:p>
+      <w:pPr>
+        <w:pStyle w:val="ListParagraph"/>
+        <w:numPr>
+          <w:ilvl w:val="0"/>
+          <w:numId w:val="23"/>
+        </w:numPr>
+        <w:rPr>
+          <w:sz w:val="28"/>
+          <w:szCs w:val="28"/>
+        </w:rPr>
+      </w:pPr>
+      <w:r>
+        <w:rPr>
+          <w:sz w:val="28"/>
+          <w:szCs w:val="28"/>
+        </w:rPr>
+        <w:lastRenderedPageBreak/>
+        <w:t>Non-static variable/instance variable</w:t>
+      </w:r>
+    </w:p>
+    <w:p>
+      <w:pPr>
+        <w:pStyle w:val="ListParagraph"/>
+        <w:numPr>
+          <w:ilvl w:val="1"/>
+          <w:numId w:val="23"/>
+        </w:numPr>
+        <w:rPr>
+          <w:sz w:val="28"/>
+          <w:szCs w:val="28"/>
+        </w:rPr>
+      </w:pPr>
+      <w:r>
+        <w:rPr>
+          <w:sz w:val="28"/>
+          <w:szCs w:val="28"/>
+        </w:rPr>
+        <w:t xml:space="preserve">To access instance variable – use object ref </w:t>
+      </w:r>
+    </w:p>
+    <w:p>
+      <w:pPr>
+        <w:pStyle w:val="ListParagraph"/>
+        <w:shd w:val="clear" w:color="auto" w:fill="FFFFFF"/>
+        <w:tabs>
+          <w:tab w:val="left" w:pos="916"/>
+          <w:tab w:val="left" w:pos="1832"/>
+          <w:tab w:val="left" w:pos="2748"/>
+          <w:tab w:val="left" w:pos="3664"/>
+          <w:tab w:val="left" w:pos="4580"/>
+          <w:tab w:val="left" w:pos="5496"/>
+          <w:tab w:val="left" w:pos="6412"/>
+          <w:tab w:val="left" w:pos="7328"/>
+          <w:tab w:val="left" w:pos="8244"/>
+          <w:tab w:val="left" w:pos="9160"/>
+          <w:tab w:val="left" w:pos="10076"/>
+          <w:tab w:val="left" w:pos="10992"/>
+          <w:tab w:val="left" w:pos="11908"/>
+          <w:tab w:val="left" w:pos="12824"/>
+          <w:tab w:val="left" w:pos="13740"/>
+          <w:tab w:val="left" w:pos="14656"/>
+        </w:tabs>
+        <w:spacing w:after="0" w:line="240" w:lineRule="auto"/>
+        <w:ind w:left="2160"/>
+        <w:rPr>
+          <w:rFonts w:ascii="Courier New" w:eastAsia="Times New Roman" w:hAnsi="Courier New" w:cs="Courier New"/>
+          <w:color w:val="080808"/>
+          <w:sz w:val="20"/>
+          <w:szCs w:val="20"/>
+        </w:rPr>
+      </w:pPr>
+    </w:p>
+    <w:p>
+      <w:pPr>
+        <w:pStyle w:val="ListParagraph"/>
+        <w:shd w:val="clear" w:color="auto" w:fill="FFFFFF"/>
+        <w:tabs>
+          <w:tab w:val="left" w:pos="916"/>
+          <w:tab w:val="left" w:pos="1832"/>
+          <w:tab w:val="left" w:pos="2748"/>
+          <w:tab w:val="left" w:pos="3664"/>
+          <w:tab w:val="left" w:pos="4580"/>
+          <w:tab w:val="left" w:pos="5496"/>
+          <w:tab w:val="left" w:pos="6412"/>
+          <w:tab w:val="left" w:pos="7328"/>
+          <w:tab w:val="left" w:pos="8244"/>
+          <w:tab w:val="left" w:pos="9160"/>
+          <w:tab w:val="left" w:pos="10076"/>
+          <w:tab w:val="left" w:pos="10992"/>
+          <w:tab w:val="left" w:pos="11908"/>
+          <w:tab w:val="left" w:pos="12824"/>
+          <w:tab w:val="left" w:pos="13740"/>
+          <w:tab w:val="left" w:pos="14656"/>
+        </w:tabs>
+        <w:spacing w:after="0" w:line="240" w:lineRule="auto"/>
+        <w:ind w:left="2160"/>
+        <w:rPr>
+          <w:rFonts w:ascii="Courier New" w:eastAsia="Times New Roman" w:hAnsi="Courier New" w:cs="Courier New"/>
+          <w:color w:val="080808"/>
+          <w:sz w:val="20"/>
+          <w:szCs w:val="20"/>
+        </w:rPr>
+      </w:pPr>
+      <w:r>
+        <w:rPr>
+          <w:rFonts w:ascii="Courier New" w:eastAsia="Times New Roman" w:hAnsi="Courier New" w:cs="Courier New"/>
+          <w:color w:val="080808"/>
+          <w:sz w:val="20"/>
+          <w:szCs w:val="20"/>
+        </w:rPr>
+        <w:t>stu2 = student.Student(</w:t>
+      </w:r>
+      <w:r>
+        <w:rPr>
+          <w:rFonts w:ascii="Courier New" w:eastAsia="Times New Roman" w:hAnsi="Courier New" w:cs="Courier New"/>
+          <w:color w:val="1750EB"/>
+          <w:sz w:val="20"/>
+          <w:szCs w:val="20"/>
+        </w:rPr>
+        <w:t>102</w:t>
+      </w:r>
+      <w:r>
+        <w:rPr>
+          <w:rFonts w:ascii="Courier New" w:eastAsia="Times New Roman" w:hAnsi="Courier New" w:cs="Courier New"/>
+          <w:color w:val="080808"/>
+          <w:sz w:val="20"/>
+          <w:szCs w:val="20"/>
+        </w:rPr>
+        <w:t xml:space="preserve">, </w:t>
+      </w:r>
+      <w:r>
+        <w:rPr>
+          <w:rFonts w:ascii="Courier New" w:eastAsia="Times New Roman" w:hAnsi="Courier New" w:cs="Courier New"/>
+          <w:color w:val="067D17"/>
+          <w:sz w:val="20"/>
+          <w:szCs w:val="20"/>
+        </w:rPr>
+        <w:t>"Peter"</w:t>
+      </w:r>
+      <w:r>
+        <w:rPr>
+          <w:rFonts w:ascii="Courier New" w:eastAsia="Times New Roman" w:hAnsi="Courier New" w:cs="Courier New"/>
+          <w:color w:val="080808"/>
+          <w:sz w:val="20"/>
+          <w:szCs w:val="20"/>
+        </w:rPr>
+        <w:t xml:space="preserve">, </w:t>
+      </w:r>
+      <w:r>
+        <w:rPr>
+          <w:rFonts w:ascii="Courier New" w:eastAsia="Times New Roman" w:hAnsi="Courier New" w:cs="Courier New"/>
+          <w:color w:val="1750EB"/>
+          <w:sz w:val="20"/>
+          <w:szCs w:val="20"/>
+        </w:rPr>
+        <w:t>58.2</w:t>
+      </w:r>
+      <w:r>
+        <w:rPr>
+          <w:rFonts w:ascii="Courier New" w:eastAsia="Times New Roman" w:hAnsi="Courier New" w:cs="Courier New"/>
+          <w:color w:val="080808"/>
+          <w:sz w:val="20"/>
+          <w:szCs w:val="20"/>
+        </w:rPr>
+        <w:t>)</w:t>
+      </w:r>
+    </w:p>
+    <w:p>
+      <w:pPr>
+        <w:shd w:val="clear" w:color="auto" w:fill="FFFFFF"/>
+        <w:tabs>
+          <w:tab w:val="left" w:pos="916"/>
+          <w:tab w:val="left" w:pos="1832"/>
+          <w:tab w:val="left" w:pos="2748"/>
+          <w:tab w:val="left" w:pos="3664"/>
+          <w:tab w:val="left" w:pos="4580"/>
+          <w:tab w:val="left" w:pos="5496"/>
+          <w:tab w:val="left" w:pos="6412"/>
+          <w:tab w:val="left" w:pos="7328"/>
+          <w:tab w:val="left" w:pos="8244"/>
+          <w:tab w:val="left" w:pos="9160"/>
+          <w:tab w:val="left" w:pos="10076"/>
+          <w:tab w:val="left" w:pos="10992"/>
+          <w:tab w:val="left" w:pos="11908"/>
+          <w:tab w:val="left" w:pos="12824"/>
+          <w:tab w:val="left" w:pos="13740"/>
+          <w:tab w:val="left" w:pos="14656"/>
+        </w:tabs>
+        <w:spacing w:after="0" w:line="240" w:lineRule="auto"/>
+        <w:rPr>
+          <w:rFonts w:ascii="Courier New" w:eastAsia="Times New Roman" w:hAnsi="Courier New" w:cs="Courier New"/>
+          <w:color w:val="080808"/>
+          <w:sz w:val="20"/>
+          <w:szCs w:val="20"/>
+        </w:rPr>
+      </w:pPr>
+      <w:r>
+        <w:rPr>
+          <w:rFonts w:ascii="Courier New" w:eastAsia="Times New Roman" w:hAnsi="Courier New" w:cs="Courier New"/>
+          <w:color w:val="000080"/>
+          <w:sz w:val="20"/>
+          <w:szCs w:val="20"/>
+        </w:rPr>
+        <w:tab/>
+      </w:r>
+      <w:r>
+        <w:rPr>
+          <w:rFonts w:ascii="Courier New" w:eastAsia="Times New Roman" w:hAnsi="Courier New" w:cs="Courier New"/>
+          <w:color w:val="000080"/>
+          <w:sz w:val="20"/>
+          <w:szCs w:val="20"/>
+        </w:rPr>
+        <w:tab/>
+        <w:t xml:space="preserve">   </w:t>
+      </w:r>
+      <w:r>
+        <w:rPr>
+          <w:rFonts w:ascii="Courier New" w:eastAsia="Times New Roman" w:hAnsi="Courier New" w:cs="Courier New"/>
+          <w:color w:val="000080"/>
+          <w:sz w:val="20"/>
+          <w:szCs w:val="20"/>
+        </w:rPr>
+        <w:t>print</w:t>
+      </w:r>
+      <w:r>
+        <w:rPr>
+          <w:rFonts w:ascii="Courier New" w:eastAsia="Times New Roman" w:hAnsi="Courier New" w:cs="Courier New"/>
+          <w:color w:val="080808"/>
+          <w:sz w:val="20"/>
+          <w:szCs w:val="20"/>
+        </w:rPr>
+        <w:t>(stu2.student_id)</w:t>
+      </w:r>
+    </w:p>
+    <w:p>
+      <w:pPr>
+        <w:pStyle w:val="ListParagraph"/>
+        <w:numPr>
+          <w:ilvl w:val="0"/>
+          <w:numId w:val="23"/>
+        </w:numPr>
+        <w:rPr>
+          <w:sz w:val="28"/>
+          <w:szCs w:val="28"/>
+        </w:rPr>
+      </w:pPr>
+      <w:r>
+        <w:rPr>
+          <w:sz w:val="28"/>
+          <w:szCs w:val="28"/>
+        </w:rPr>
+        <w:t xml:space="preserve">Static </w:t>
+      </w:r>
+      <w:r>
+        <w:rPr>
+          <w:sz w:val="28"/>
+          <w:szCs w:val="28"/>
+        </w:rPr>
+        <w:t>method</w:t>
+      </w:r>
+    </w:p>
+    <w:p>
+      <w:pPr>
+        <w:pStyle w:val="ListParagraph"/>
+        <w:numPr>
+          <w:ilvl w:val="1"/>
+          <w:numId w:val="23"/>
+        </w:numPr>
+        <w:rPr>
+          <w:sz w:val="28"/>
+          <w:szCs w:val="28"/>
+        </w:rPr>
+      </w:pPr>
+      <w:r>
+        <w:rPr>
+          <w:sz w:val="28"/>
+          <w:szCs w:val="28"/>
+        </w:rPr>
+        <w:t xml:space="preserve">To access the static/class variable </w:t>
+      </w:r>
+    </w:p>
+    <w:p>
+      <w:pPr>
+        <w:pStyle w:val="ListParagraph"/>
+        <w:ind w:left="2880"/>
+        <w:rPr>
+          <w:sz w:val="28"/>
+          <w:szCs w:val="28"/>
+        </w:rPr>
+      </w:pPr>
+      <w:r>
+        <w:rPr>
+          <w:sz w:val="28"/>
+          <w:szCs w:val="28"/>
+        </w:rPr>
+        <w:t>Classname.</w:t>
+      </w:r>
+      <w:r>
+        <w:rPr>
+          <w:sz w:val="28"/>
+          <w:szCs w:val="28"/>
+        </w:rPr>
+        <w:t>m</w:t>
+      </w:r>
+      <w:r>
+        <w:rPr>
+          <w:sz w:val="28"/>
+          <w:szCs w:val="28"/>
+        </w:rPr>
+        <w:t>e</w:t>
+      </w:r>
+      <w:r>
+        <w:rPr>
+          <w:sz w:val="28"/>
+          <w:szCs w:val="28"/>
+        </w:rPr>
+        <w:t>thodname</w:t>
+      </w:r>
+    </w:p>
+    <w:p>
+      <w:pPr>
+        <w:pStyle w:val="ListParagraph"/>
+        <w:numPr>
+          <w:ilvl w:val="0"/>
+          <w:numId w:val="23"/>
+        </w:numPr>
+        <w:rPr>
+          <w:sz w:val="28"/>
+          <w:szCs w:val="28"/>
+        </w:rPr>
+      </w:pPr>
+      <w:r>
+        <w:rPr>
+          <w:sz w:val="28"/>
+          <w:szCs w:val="28"/>
+        </w:rPr>
+        <w:t xml:space="preserve">Non-static </w:t>
+      </w:r>
+      <w:r>
+        <w:rPr>
+          <w:sz w:val="28"/>
+          <w:szCs w:val="28"/>
+        </w:rPr>
+        <w:t>method</w:t>
+      </w:r>
+    </w:p>
+    <w:p>
+      <w:pPr>
+        <w:pStyle w:val="ListParagraph"/>
+        <w:numPr>
+          <w:ilvl w:val="1"/>
+          <w:numId w:val="23"/>
+        </w:numPr>
+        <w:rPr>
+          <w:sz w:val="28"/>
+          <w:szCs w:val="28"/>
+        </w:rPr>
+      </w:pPr>
+      <w:r>
+        <w:rPr>
+          <w:sz w:val="28"/>
+          <w:szCs w:val="28"/>
+        </w:rPr>
+        <w:t xml:space="preserve">To access instance variable – use object ref </w:t>
+      </w:r>
+    </w:p>
+    <w:p>
+      <w:pPr>
+        <w:pStyle w:val="ListParagraph"/>
+        <w:shd w:val="clear" w:color="auto" w:fill="FFFFFF"/>
+        <w:tabs>
+          <w:tab w:val="left" w:pos="916"/>
+          <w:tab w:val="left" w:pos="1832"/>
+          <w:tab w:val="left" w:pos="2748"/>
+          <w:tab w:val="left" w:pos="3664"/>
+          <w:tab w:val="left" w:pos="4580"/>
+          <w:tab w:val="left" w:pos="5496"/>
+          <w:tab w:val="left" w:pos="6412"/>
+          <w:tab w:val="left" w:pos="7328"/>
+          <w:tab w:val="left" w:pos="8244"/>
+          <w:tab w:val="left" w:pos="9160"/>
+          <w:tab w:val="left" w:pos="10076"/>
+          <w:tab w:val="left" w:pos="10992"/>
+          <w:tab w:val="left" w:pos="11908"/>
+          <w:tab w:val="left" w:pos="12824"/>
+          <w:tab w:val="left" w:pos="13740"/>
+          <w:tab w:val="left" w:pos="14656"/>
+        </w:tabs>
+        <w:spacing w:after="0" w:line="240" w:lineRule="auto"/>
+        <w:ind w:left="2160"/>
+        <w:rPr>
+          <w:rFonts w:ascii="Courier New" w:eastAsia="Times New Roman" w:hAnsi="Courier New" w:cs="Courier New"/>
+          <w:color w:val="080808"/>
+          <w:sz w:val="20"/>
+          <w:szCs w:val="20"/>
+        </w:rPr>
+      </w:pPr>
+    </w:p>
+    <w:p>
+      <w:pPr>
+        <w:shd w:val="clear" w:color="auto" w:fill="FFFFFF"/>
+        <w:tabs>
+          <w:tab w:val="left" w:pos="916"/>
+          <w:tab w:val="left" w:pos="1832"/>
+          <w:tab w:val="left" w:pos="2748"/>
+          <w:tab w:val="left" w:pos="3664"/>
+          <w:tab w:val="left" w:pos="4580"/>
+          <w:tab w:val="left" w:pos="5496"/>
+          <w:tab w:val="left" w:pos="6412"/>
+          <w:tab w:val="left" w:pos="7328"/>
+          <w:tab w:val="left" w:pos="8244"/>
+          <w:tab w:val="left" w:pos="9160"/>
+          <w:tab w:val="left" w:pos="10076"/>
+          <w:tab w:val="left" w:pos="10992"/>
+          <w:tab w:val="left" w:pos="11908"/>
+          <w:tab w:val="left" w:pos="12824"/>
+          <w:tab w:val="left" w:pos="13740"/>
+          <w:tab w:val="left" w:pos="14656"/>
+        </w:tabs>
+        <w:spacing w:after="0" w:line="240" w:lineRule="auto"/>
+        <w:rPr>
+          <w:rFonts w:ascii="Courier New" w:eastAsia="Times New Roman" w:hAnsi="Courier New" w:cs="Courier New"/>
+          <w:color w:val="080808"/>
+          <w:sz w:val="20"/>
+          <w:szCs w:val="20"/>
+        </w:rPr>
+      </w:pPr>
+      <w:r>
+        <w:rPr>
+          <w:rFonts w:ascii="Courier New" w:eastAsia="Times New Roman" w:hAnsi="Courier New" w:cs="Courier New"/>
+          <w:color w:val="080808"/>
+          <w:sz w:val="20"/>
+          <w:szCs w:val="20"/>
+        </w:rPr>
+        <w:tab/>
+      </w:r>
+      <w:r>
+        <w:rPr>
+          <w:rFonts w:ascii="Courier New" w:eastAsia="Times New Roman" w:hAnsi="Courier New" w:cs="Courier New"/>
+          <w:color w:val="080808"/>
+          <w:sz w:val="20"/>
+          <w:szCs w:val="20"/>
+        </w:rPr>
+        <w:tab/>
+      </w:r>
+      <w:r>
+        <w:rPr>
+          <w:rFonts w:ascii="Courier New" w:eastAsia="Times New Roman" w:hAnsi="Courier New" w:cs="Courier New"/>
+          <w:color w:val="080808"/>
+          <w:sz w:val="20"/>
+          <w:szCs w:val="20"/>
+        </w:rPr>
+        <w:t>emp1=Employee(</w:t>
+      </w:r>
+      <w:r>
+        <w:rPr>
+          <w:rFonts w:ascii="Courier New" w:eastAsia="Times New Roman" w:hAnsi="Courier New" w:cs="Courier New"/>
+          <w:color w:val="1750EB"/>
+          <w:sz w:val="20"/>
+          <w:szCs w:val="20"/>
+        </w:rPr>
+        <w:t>1001</w:t>
+      </w:r>
+      <w:r>
+        <w:rPr>
+          <w:rFonts w:ascii="Courier New" w:eastAsia="Times New Roman" w:hAnsi="Courier New" w:cs="Courier New"/>
+          <w:color w:val="080808"/>
+          <w:sz w:val="20"/>
+          <w:szCs w:val="20"/>
+        </w:rPr>
+        <w:t>,</w:t>
+      </w:r>
+      <w:r>
+        <w:rPr>
+          <w:rFonts w:ascii="Courier New" w:eastAsia="Times New Roman" w:hAnsi="Courier New" w:cs="Courier New"/>
+          <w:color w:val="067D17"/>
+          <w:sz w:val="20"/>
+          <w:szCs w:val="20"/>
+        </w:rPr>
+        <w:t>"John"</w:t>
+      </w:r>
+      <w:r>
+        <w:rPr>
+          <w:rFonts w:ascii="Courier New" w:eastAsia="Times New Roman" w:hAnsi="Courier New" w:cs="Courier New"/>
+          <w:color w:val="080808"/>
+          <w:sz w:val="20"/>
+          <w:szCs w:val="20"/>
+        </w:rPr>
+        <w:t>,</w:t>
+      </w:r>
+      <w:r>
+        <w:rPr>
+          <w:rFonts w:ascii="Courier New" w:eastAsia="Times New Roman" w:hAnsi="Courier New" w:cs="Courier New"/>
+          <w:color w:val="1750EB"/>
+          <w:sz w:val="20"/>
+          <w:szCs w:val="20"/>
+        </w:rPr>
+        <w:t>7889.2</w:t>
+      </w:r>
+      <w:r>
+        <w:rPr>
+          <w:rFonts w:ascii="Courier New" w:eastAsia="Times New Roman" w:hAnsi="Courier New" w:cs="Courier New"/>
+          <w:color w:val="080808"/>
+          <w:sz w:val="20"/>
+          <w:szCs w:val="20"/>
+        </w:rPr>
+        <w:t>)</w:t>
+      </w:r>
+    </w:p>
+    <w:p>
+      <w:pPr>
+        <w:pStyle w:val="HTMLPreformatted"/>
+        <w:shd w:val="clear" w:color="auto" w:fill="FFFFFF"/>
+        <w:rPr>
+          <w:color w:val="080808"/>
+        </w:rPr>
+      </w:pPr>
+      <w:r>
+        <w:rPr>
+          <w:color w:val="000080"/>
+        </w:rPr>
+        <w:tab/>
+      </w:r>
+      <w:r>
+        <w:rPr>
+          <w:color w:val="000080"/>
+        </w:rPr>
+        <w:tab/>
+        <w:t xml:space="preserve">   </w:t>
+      </w:r>
+      <w:r>
+        <w:rPr>
+          <w:color w:val="080808"/>
+        </w:rPr>
+        <w:t>emp1.print_employee_detail()</w:t>
+      </w:r>
+    </w:p>
+    <w:p>
+      <w:pPr>
+        <w:shd w:val="clear" w:color="auto" w:fill="FFFFFF"/>
+        <w:tabs>
+          <w:tab w:val="left" w:pos="916"/>
+          <w:tab w:val="left" w:pos="1832"/>
+          <w:tab w:val="left" w:pos="2748"/>
+          <w:tab w:val="left" w:pos="3664"/>
+          <w:tab w:val="left" w:pos="4580"/>
+          <w:tab w:val="left" w:pos="5496"/>
+          <w:tab w:val="left" w:pos="6412"/>
+          <w:tab w:val="left" w:pos="7328"/>
+          <w:tab w:val="left" w:pos="8244"/>
+          <w:tab w:val="left" w:pos="9160"/>
+          <w:tab w:val="left" w:pos="10076"/>
+          <w:tab w:val="left" w:pos="10992"/>
+          <w:tab w:val="left" w:pos="11908"/>
+          <w:tab w:val="left" w:pos="12824"/>
+          <w:tab w:val="left" w:pos="13740"/>
+          <w:tab w:val="left" w:pos="14656"/>
+        </w:tabs>
+        <w:spacing w:after="0" w:line="240" w:lineRule="auto"/>
+        <w:rPr>
+          <w:rFonts w:ascii="Courier New" w:eastAsia="Times New Roman" w:hAnsi="Courier New" w:cs="Courier New"/>
+          <w:color w:val="080808"/>
+          <w:sz w:val="20"/>
+          <w:szCs w:val="20"/>
+        </w:rPr>
+      </w:pPr>
+    </w:p>
+    <w:p>
+      <w:pPr>
+        <w:pStyle w:val="ListParagraph"/>
+        <w:ind w:left="2880"/>
+        <w:rPr>
+          <w:sz w:val="28"/>
+          <w:szCs w:val="28"/>
+        </w:rPr>
+      </w:pPr>
+    </w:p>
+    <w:p>
+      <w:pPr>
+        <w:pStyle w:val="ListParagraph"/>
+        <w:numPr>
+          <w:ilvl w:val="0"/>
+          <w:numId w:val="13"/>
+        </w:numPr>
+        <w:rPr>
+          <w:sz w:val="28"/>
+          <w:szCs w:val="28"/>
+        </w:rPr>
+      </w:pPr>
+      <w:r>
+        <w:rPr>
+          <w:sz w:val="28"/>
+          <w:szCs w:val="28"/>
+        </w:rPr>
+        <w:t xml:space="preserve">Class and object </w:t>
+      </w:r>
+    </w:p>
+    <w:p>
+      <w:pPr>
+        <w:pStyle w:val="ListParagraph"/>
+        <w:rPr>
+          <w:sz w:val="28"/>
+          <w:szCs w:val="28"/>
+        </w:rPr>
+      </w:pPr>
+      <w:r>
+        <w:rPr>
+          <w:sz w:val="28"/>
+          <w:szCs w:val="28"/>
+        </w:rPr>
+        <w:t>Class – a class is a template/blueprint/type</w:t>
+      </w:r>
+      <w:r>
+        <w:rPr>
+          <w:sz w:val="28"/>
+          <w:szCs w:val="28"/>
+        </w:rPr>
+        <w:t xml:space="preserve"> (user defined datatype) </w:t>
+      </w:r>
+    </w:p>
+    <w:p>
+      <w:pPr>
+        <w:pStyle w:val="ListParagraph"/>
+        <w:rPr>
+          <w:sz w:val="28"/>
+          <w:szCs w:val="28"/>
+        </w:rPr>
+      </w:pPr>
+      <w:r>
+        <w:rPr>
+          <w:sz w:val="28"/>
+          <w:szCs w:val="28"/>
+        </w:rPr>
+        <w:t xml:space="preserve">Object – is an instance of class </w:t>
+      </w:r>
+    </w:p>
+    <w:p>
+      <w:pPr>
+        <w:pStyle w:val="ListParagraph"/>
+        <w:rPr>
+          <w:sz w:val="28"/>
+          <w:szCs w:val="28"/>
+        </w:rPr>
+      </w:pPr>
+      <w:r>
+        <w:rPr>
+          <w:sz w:val="28"/>
+          <w:szCs w:val="28"/>
+        </w:rPr>
+        <w:t xml:space="preserve">Object has state and behaviour </w:t>
+      </w:r>
     </w:p>
     <w:p>
       <w:pPr>
@@ -14183,6 +15076,7 @@
           <w:sz w:val="28"/>
           <w:szCs w:val="28"/>
         </w:rPr>
+        <w:lastRenderedPageBreak/>
         <w:t>1 MB – 1024 KB</w:t>
       </w:r>
     </w:p>
@@ -14312,7 +15206,7 @@
                     <pic:cNvPicPr/>
                   </pic:nvPicPr>
                   <pic:blipFill>
-                    <a:blip r:embed="rId14"/>
+                    <a:blip r:embed="rId15"/>
                     <a:stretch>
                       <a:fillRect/>
                     </a:stretch>
@@ -14510,6 +15404,7 @@
           <w:sz w:val="24"/>
           <w:szCs w:val="24"/>
         </w:rPr>
+        <w:lastRenderedPageBreak/>
         <w:t xml:space="preserve">Print the fruits list </w:t>
       </w:r>
     </w:p>
@@ -14639,7 +15534,7 @@
           <w:szCs w:val="24"/>
         </w:rPr>
       </w:pPr>
-      <w:hyperlink r:id="rId15" w:history="1">
+      <w:hyperlink r:id="rId16" w:history="1">
         <w:r>
           <w:rPr>
             <w:rStyle w:val="Hyperlink"/>
@@ -15074,7 +15969,6 @@
                 <w:sz w:val="24"/>
                 <w:szCs w:val="24"/>
               </w:rPr>
-              <w:lastRenderedPageBreak/>
               <w:t>45 to 59</w:t>
             </w:r>
           </w:p>
@@ -15533,6 +16427,7 @@
           <w:szCs w:val="20"/>
           <w:lang w:eastAsia="zh-CN"/>
         </w:rPr>
+        <w:lastRenderedPageBreak/>
         <w:t>3 x 1 = 3</w:t>
       </w:r>
     </w:p>
@@ -15835,13 +16730,7 @@
         </w:rPr>
       </w:pPr>
       <w:r>
-        <w:t xml:space="preserve">Create </w:t>
-      </w:r>
-      <w:r>
-        <w:t>package with name</w:t>
-      </w:r>
-      <w:r>
-        <w:t xml:space="preserve"> as “</w:t>
+        <w:t>Create package with name as “</w:t>
       </w:r>
       <w:r>
         <w:rPr>
@@ -15863,19 +16752,7 @@
         </w:numPr>
       </w:pPr>
       <w:r>
-        <w:t xml:space="preserve">Create a </w:t>
-      </w:r>
-      <w:r>
-        <w:t>python file</w:t>
-      </w:r>
-      <w:r>
-        <w:t xml:space="preserve"> </w:t>
-      </w:r>
-      <w:r>
-        <w:t xml:space="preserve">(module) </w:t>
-      </w:r>
-      <w:r>
-        <w:t>with name as “</w:t>
+        <w:t>Create a python file (module) with name as “</w:t>
       </w:r>
       <w:r>
         <w:rPr>
@@ -15897,10 +16774,7 @@
         </w:numPr>
       </w:pPr>
       <w:r>
-        <w:t>Create method for below formula</w:t>
-      </w:r>
-      <w:r>
-        <w:t xml:space="preserve"> (any 3 methods) </w:t>
+        <w:t xml:space="preserve">Create method for below formula (any 3 methods) </w:t>
       </w:r>
     </w:p>
     <w:tbl>
@@ -15935,13 +16809,27 @@
             <w:pPr>
               <w:spacing w:line="270" w:lineRule="exact"/>
             </w:pPr>
-            <w:hyperlink r:id="rId16">
+            <w:hyperlink r:id="rId17">
               <w:r>
                 <w:rPr>
                   <w:rStyle w:val="Hyperlink"/>
                   <w:rFonts w:ascii="Roboto" w:eastAsia="Roboto" w:hAnsi="Roboto" w:cs="Roboto"/>
                 </w:rPr>
-                <w:t>Volume Of Sphere</w:t>
+                <w:t>Volume Of Sphe</w:t>
+              </w:r>
+              <w:r>
+                <w:rPr>
+                  <w:rStyle w:val="Hyperlink"/>
+                  <w:rFonts w:ascii="Roboto" w:eastAsia="Roboto" w:hAnsi="Roboto" w:cs="Roboto"/>
+                </w:rPr>
+                <w:t>r</w:t>
+              </w:r>
+              <w:r>
+                <w:rPr>
+                  <w:rStyle w:val="Hyperlink"/>
+                  <w:rFonts w:ascii="Roboto" w:eastAsia="Roboto" w:hAnsi="Roboto" w:cs="Roboto"/>
+                </w:rPr>
+                <w:t>e</w:t>
               </w:r>
             </w:hyperlink>
           </w:p>
@@ -15960,29 +16848,13 @@
             <w:pPr>
               <w:spacing w:line="270" w:lineRule="exact"/>
             </w:pPr>
-            <w:hyperlink r:id="rId17">
+            <w:hyperlink r:id="rId18">
               <w:r>
                 <w:rPr>
                   <w:rStyle w:val="Hyperlink"/>
                   <w:rFonts w:ascii="Roboto" w:eastAsia="Roboto" w:hAnsi="Roboto" w:cs="Roboto"/>
                 </w:rPr>
-                <w:t>Volume Of A Cyl</w:t>
-              </w:r>
-              <w:bookmarkStart w:id="5" w:name="_GoBack"/>
-              <w:bookmarkEnd w:id="5"/>
-              <w:r>
-                <w:rPr>
-                  <w:rStyle w:val="Hyperlink"/>
-                  <w:rFonts w:ascii="Roboto" w:eastAsia="Roboto" w:hAnsi="Roboto" w:cs="Roboto"/>
-                </w:rPr>
-                <w:t>i</w:t>
-              </w:r>
-              <w:r>
-                <w:rPr>
-                  <w:rStyle w:val="Hyperlink"/>
-                  <w:rFonts w:ascii="Roboto" w:eastAsia="Roboto" w:hAnsi="Roboto" w:cs="Roboto"/>
-                </w:rPr>
-                <w:t>nder</w:t>
+                <w:t>Volume Of A Cylinder</w:t>
               </w:r>
             </w:hyperlink>
           </w:p>
@@ -16003,7 +16875,7 @@
             <w:pPr>
               <w:spacing w:line="270" w:lineRule="exact"/>
             </w:pPr>
-            <w:hyperlink r:id="rId18">
+            <w:hyperlink r:id="rId19">
               <w:r>
                 <w:rPr>
                   <w:rStyle w:val="Hyperlink"/>
@@ -16028,7 +16900,7 @@
             <w:pPr>
               <w:spacing w:line="270" w:lineRule="exact"/>
             </w:pPr>
-            <w:hyperlink r:id="rId19">
+            <w:hyperlink r:id="rId20">
               <w:r>
                 <w:rPr>
                   <w:rStyle w:val="Hyperlink"/>
@@ -16058,13 +16930,27 @@
             <w:pPr>
               <w:spacing w:line="270" w:lineRule="exact"/>
             </w:pPr>
-            <w:hyperlink r:id="rId20">
+            <w:hyperlink r:id="rId21">
               <w:r>
                 <w:rPr>
                   <w:rStyle w:val="Hyperlink"/>
                   <w:rFonts w:ascii="Roboto" w:eastAsia="Roboto" w:hAnsi="Roboto" w:cs="Roboto"/>
                 </w:rPr>
-                <w:t>Volume Of Cuboid</w:t>
+                <w:t>Volume Of C</w:t>
+              </w:r>
+              <w:r>
+                <w:rPr>
+                  <w:rStyle w:val="Hyperlink"/>
+                  <w:rFonts w:ascii="Roboto" w:eastAsia="Roboto" w:hAnsi="Roboto" w:cs="Roboto"/>
+                </w:rPr>
+                <w:t>u</w:t>
+              </w:r>
+              <w:r>
+                <w:rPr>
+                  <w:rStyle w:val="Hyperlink"/>
+                  <w:rFonts w:ascii="Roboto" w:eastAsia="Roboto" w:hAnsi="Roboto" w:cs="Roboto"/>
+                </w:rPr>
+                <w:t>boid</w:t>
               </w:r>
             </w:hyperlink>
           </w:p>
@@ -16083,7 +16969,7 @@
             <w:pPr>
               <w:spacing w:line="270" w:lineRule="exact"/>
             </w:pPr>
-            <w:hyperlink r:id="rId21">
+            <w:hyperlink r:id="rId22">
               <w:r>
                 <w:rPr>
                   <w:rStyle w:val="Hyperlink"/>
@@ -16108,6 +16994,240 @@
           <w:szCs w:val="28"/>
         </w:rPr>
       </w:pPr>
+      <w:r>
+        <w:rPr>
+          <w:sz w:val="28"/>
+          <w:szCs w:val="28"/>
+        </w:rPr>
+        <w:t>Task 7</w:t>
+      </w:r>
+    </w:p>
+    <w:p>
+      <w:pPr>
+        <w:pStyle w:val="ListParagraph"/>
+        <w:numPr>
+          <w:ilvl w:val="0"/>
+          <w:numId w:val="24"/>
+        </w:numPr>
+        <w:rPr>
+          <w:rFonts w:eastAsiaTheme="minorEastAsia"/>
+        </w:rPr>
+      </w:pPr>
+      <w:r>
+        <w:t>Create package with name as “</w:t>
+      </w:r>
+      <w:r>
+        <w:rPr>
+          <w:b/>
+          <w:bCs/>
+        </w:rPr>
+        <w:t>employee_package</w:t>
+      </w:r>
+      <w:r>
+        <w:t>”</w:t>
+      </w:r>
+    </w:p>
+    <w:p>
+      <w:pPr>
+        <w:pStyle w:val="ListParagraph"/>
+        <w:numPr>
+          <w:ilvl w:val="0"/>
+          <w:numId w:val="24"/>
+        </w:numPr>
+      </w:pPr>
+      <w:r>
+        <w:t>Create a python file (module) with name as “</w:t>
+      </w:r>
+      <w:r>
+        <w:rPr>
+          <w:b/>
+          <w:bCs/>
+        </w:rPr>
+        <w:t>employee_module</w:t>
+      </w:r>
+      <w:r>
+        <w:t>”</w:t>
+      </w:r>
+    </w:p>
+    <w:p>
+      <w:pPr>
+        <w:pStyle w:val="ListParagraph"/>
+        <w:numPr>
+          <w:ilvl w:val="0"/>
+          <w:numId w:val="24"/>
+        </w:numPr>
+      </w:pPr>
+      <w:r>
+        <w:t xml:space="preserve">Create class Employee template with employee id, employee name, employee salary, company name, company address. </w:t>
+      </w:r>
+    </w:p>
+    <w:p>
+      <w:pPr>
+        <w:pStyle w:val="ListParagraph"/>
+      </w:pPr>
+    </w:p>
+    <w:p>
+      <w:pPr>
+        <w:pStyle w:val="ListParagraph"/>
+      </w:pPr>
+      <w:r>
+        <w:t>emp1</w:t>
+      </w:r>
+      <w:r>
+        <w:sym w:font="Wingdings" w:char="F0E0"/>
+      </w:r>
+      <w:r>
+        <w:t xml:space="preserve"> (emp_id=1001,emp_name=”John”,emp_salary=89852,company_name=NCS,company_address=Pune)</w:t>
+      </w:r>
+    </w:p>
+    <w:p>
+      <w:pPr>
+        <w:pStyle w:val="ListParagraph"/>
+      </w:pPr>
+      <w:r>
+        <w:t>emp1</w:t>
+      </w:r>
+      <w:r>
+        <w:sym w:font="Wingdings" w:char="F0E0"/>
+      </w:r>
+      <w:r>
+        <w:t xml:space="preserve"> (emp_id</w:t>
+      </w:r>
+      <w:r>
+        <w:t>=1002</w:t>
+      </w:r>
+      <w:r>
+        <w:t>,emp_name=”</w:t>
+      </w:r>
+      <w:r>
+        <w:t>Kenn</w:t>
+      </w:r>
+      <w:r>
+        <w:t>”,emp_salary=</w:t>
+      </w:r>
+      <w:r>
+        <w:t>78888</w:t>
+      </w:r>
+      <w:r>
+        <w:t>,company_name=NCS,company_address=Pune)</w:t>
+      </w:r>
+    </w:p>
+    <w:p>
+      <w:pPr>
+        <w:pStyle w:val="ListParagraph"/>
+      </w:pPr>
+    </w:p>
+    <w:p>
+      <w:pPr>
+        <w:pStyle w:val="ListParagraph"/>
+      </w:pPr>
+    </w:p>
+    <w:p>
+      <w:pPr>
+        <w:rPr>
+          <w:sz w:val="28"/>
+          <w:szCs w:val="28"/>
+        </w:rPr>
+      </w:pPr>
+      <w:r>
+        <w:rPr>
+          <w:sz w:val="28"/>
+          <w:szCs w:val="28"/>
+        </w:rPr>
+        <w:t xml:space="preserve">Task 8 </w:t>
+      </w:r>
+    </w:p>
+    <w:p>
+      <w:pPr>
+        <w:pStyle w:val="ListParagraph"/>
+        <w:numPr>
+          <w:ilvl w:val="3"/>
+          <w:numId w:val="18"/>
+        </w:numPr>
+      </w:pPr>
+      <w:hyperlink r:id="rId23" w:history="1">
+        <w:r>
+          <w:rPr>
+            <w:rStyle w:val="Hyperlink"/>
+          </w:rPr>
+          <w:t>https://edabit.com/challenge/xbZR26rHMNo32yz35</w:t>
+        </w:r>
+      </w:hyperlink>
+    </w:p>
+    <w:p>
+      <w:pPr>
+        <w:pStyle w:val="ListParagraph"/>
+        <w:numPr>
+          <w:ilvl w:val="3"/>
+          <w:numId w:val="18"/>
+        </w:numPr>
+      </w:pPr>
+      <w:hyperlink r:id="rId24" w:history="1">
+        <w:r>
+          <w:rPr>
+            <w:rStyle w:val="Hyperlink"/>
+          </w:rPr>
+          <w:t>https://edabit.com/challenge/Yx2a9B57vXRuPevGh</w:t>
+        </w:r>
+      </w:hyperlink>
+    </w:p>
+    <w:p>
+      <w:pPr>
+        <w:pStyle w:val="ListParagraph"/>
+        <w:numPr>
+          <w:ilvl w:val="3"/>
+          <w:numId w:val="18"/>
+        </w:numPr>
+      </w:pPr>
+      <w:hyperlink r:id="rId25" w:history="1">
+        <w:r>
+          <w:rPr>
+            <w:rStyle w:val="Hyperlink"/>
+          </w:rPr>
+          <w:t>https://edabit.com/challenge/QQp2o22huzBCkHesy</w:t>
+        </w:r>
+      </w:hyperlink>
+    </w:p>
+    <w:p>
+      <w:pPr>
+        <w:pStyle w:val="ListParagraph"/>
+        <w:numPr>
+          <w:ilvl w:val="3"/>
+          <w:numId w:val="18"/>
+        </w:numPr>
+      </w:pPr>
+      <w:hyperlink r:id="rId26" w:history="1">
+        <w:r>
+          <w:rPr>
+            <w:rStyle w:val="Hyperlink"/>
+          </w:rPr>
+          <w:t>https://edabit.com/challenge/uKPc5faEzQkMwLYPP</w:t>
+        </w:r>
+      </w:hyperlink>
+    </w:p>
+    <w:p>
+      <w:pPr>
+        <w:pStyle w:val="ListParagraph"/>
+        <w:numPr>
+          <w:ilvl w:val="3"/>
+          <w:numId w:val="18"/>
+        </w:numPr>
+      </w:pPr>
+      <w:hyperlink r:id="rId27" w:history="1">
+        <w:r>
+          <w:rPr>
+            <w:rStyle w:val="Hyperlink"/>
+          </w:rPr>
+          <w:t>https://edabit.com/challenge/cXnkmRdxqJrwdsP4n</w:t>
+        </w:r>
+      </w:hyperlink>
+    </w:p>
+    <w:p>
+      <w:pPr>
+        <w:pStyle w:val="ListParagraph"/>
+      </w:pPr>
+      <w:bookmarkStart w:id="5" w:name="_GoBack"/>
+      <w:bookmarkEnd w:id="5"/>
     </w:p>
     <w:sectPr>
       <w:pgSz w:w="12240" w:h="15840"/>
@@ -16618,6 +17738,232 @@
     </w:lvl>
   </w:abstractNum>
   <w:abstractNum w:abstractNumId="4">
+    <w:nsid w:val="21F16390"/>
+    <w:multiLevelType w:val="hybridMultilevel"/>
+    <w:tmpl w:val="8A10F2BA"/>
+    <w:lvl w:ilvl="0" w:tplc="04090003">
+      <w:start w:val="1"/>
+      <w:numFmt w:val="bullet"/>
+      <w:lvlText w:val="o"/>
+      <w:lvlJc w:val="left"/>
+      <w:pPr>
+        <w:ind w:left="2160" w:hanging="360"/>
+      </w:pPr>
+      <w:rPr>
+        <w:rFonts w:ascii="Courier New" w:hAnsi="Courier New" w:cs="Courier New" w:hint="default"/>
+      </w:rPr>
+    </w:lvl>
+    <w:lvl w:ilvl="1" w:tplc="04090003">
+      <w:start w:val="1"/>
+      <w:numFmt w:val="bullet"/>
+      <w:lvlText w:val="o"/>
+      <w:lvlJc w:val="left"/>
+      <w:pPr>
+        <w:ind w:left="2880" w:hanging="360"/>
+      </w:pPr>
+      <w:rPr>
+        <w:rFonts w:ascii="Courier New" w:hAnsi="Courier New" w:cs="Courier New" w:hint="default"/>
+      </w:rPr>
+    </w:lvl>
+    <w:lvl w:ilvl="2" w:tplc="04090005" w:tentative="1">
+      <w:start w:val="1"/>
+      <w:numFmt w:val="bullet"/>
+      <w:lvlText w:val=""/>
+      <w:lvlJc w:val="left"/>
+      <w:pPr>
+        <w:ind w:left="3600" w:hanging="360"/>
+      </w:pPr>
+      <w:rPr>
+        <w:rFonts w:ascii="Wingdings" w:hAnsi="Wingdings" w:hint="default"/>
+      </w:rPr>
+    </w:lvl>
+    <w:lvl w:ilvl="3" w:tplc="04090001" w:tentative="1">
+      <w:start w:val="1"/>
+      <w:numFmt w:val="bullet"/>
+      <w:lvlText w:val=""/>
+      <w:lvlJc w:val="left"/>
+      <w:pPr>
+        <w:ind w:left="4320" w:hanging="360"/>
+      </w:pPr>
+      <w:rPr>
+        <w:rFonts w:ascii="Symbol" w:hAnsi="Symbol" w:hint="default"/>
+      </w:rPr>
+    </w:lvl>
+    <w:lvl w:ilvl="4" w:tplc="04090003" w:tentative="1">
+      <w:start w:val="1"/>
+      <w:numFmt w:val="bullet"/>
+      <w:lvlText w:val="o"/>
+      <w:lvlJc w:val="left"/>
+      <w:pPr>
+        <w:ind w:left="5040" w:hanging="360"/>
+      </w:pPr>
+      <w:rPr>
+        <w:rFonts w:ascii="Courier New" w:hAnsi="Courier New" w:cs="Courier New" w:hint="default"/>
+      </w:rPr>
+    </w:lvl>
+    <w:lvl w:ilvl="5" w:tplc="04090005" w:tentative="1">
+      <w:start w:val="1"/>
+      <w:numFmt w:val="bullet"/>
+      <w:lvlText w:val=""/>
+      <w:lvlJc w:val="left"/>
+      <w:pPr>
+        <w:ind w:left="5760" w:hanging="360"/>
+      </w:pPr>
+      <w:rPr>
+        <w:rFonts w:ascii="Wingdings" w:hAnsi="Wingdings" w:hint="default"/>
+      </w:rPr>
+    </w:lvl>
+    <w:lvl w:ilvl="6" w:tplc="04090001" w:tentative="1">
+      <w:start w:val="1"/>
+      <w:numFmt w:val="bullet"/>
+      <w:lvlText w:val=""/>
+      <w:lvlJc w:val="left"/>
+      <w:pPr>
+        <w:ind w:left="6480" w:hanging="360"/>
+      </w:pPr>
+      <w:rPr>
+        <w:rFonts w:ascii="Symbol" w:hAnsi="Symbol" w:hint="default"/>
+      </w:rPr>
+    </w:lvl>
+    <w:lvl w:ilvl="7" w:tplc="04090003" w:tentative="1">
+      <w:start w:val="1"/>
+      <w:numFmt w:val="bullet"/>
+      <w:lvlText w:val="o"/>
+      <w:lvlJc w:val="left"/>
+      <w:pPr>
+        <w:ind w:left="7200" w:hanging="360"/>
+      </w:pPr>
+      <w:rPr>
+        <w:rFonts w:ascii="Courier New" w:hAnsi="Courier New" w:cs="Courier New" w:hint="default"/>
+      </w:rPr>
+    </w:lvl>
+    <w:lvl w:ilvl="8" w:tplc="04090005" w:tentative="1">
+      <w:start w:val="1"/>
+      <w:numFmt w:val="bullet"/>
+      <w:lvlText w:val=""/>
+      <w:lvlJc w:val="left"/>
+      <w:pPr>
+        <w:ind w:left="7920" w:hanging="360"/>
+      </w:pPr>
+      <w:rPr>
+        <w:rFonts w:ascii="Wingdings" w:hAnsi="Wingdings" w:hint="default"/>
+      </w:rPr>
+    </w:lvl>
+  </w:abstractNum>
+  <w:abstractNum w:abstractNumId="5">
+    <w:nsid w:val="26843ED5"/>
+    <w:multiLevelType w:val="hybridMultilevel"/>
+    <w:tmpl w:val="212C0C14"/>
+    <w:lvl w:ilvl="0" w:tplc="04090001">
+      <w:start w:val="1"/>
+      <w:numFmt w:val="bullet"/>
+      <w:lvlText w:val=""/>
+      <w:lvlJc w:val="left"/>
+      <w:pPr>
+        <w:ind w:left="720" w:hanging="360"/>
+      </w:pPr>
+      <w:rPr>
+        <w:rFonts w:ascii="Symbol" w:hAnsi="Symbol" w:hint="default"/>
+      </w:rPr>
+    </w:lvl>
+    <w:lvl w:ilvl="1" w:tplc="04090003">
+      <w:start w:val="1"/>
+      <w:numFmt w:val="bullet"/>
+      <w:lvlText w:val="o"/>
+      <w:lvlJc w:val="left"/>
+      <w:pPr>
+        <w:ind w:left="1440" w:hanging="360"/>
+      </w:pPr>
+      <w:rPr>
+        <w:rFonts w:ascii="Courier New" w:hAnsi="Courier New" w:cs="Courier New" w:hint="default"/>
+      </w:rPr>
+    </w:lvl>
+    <w:lvl w:ilvl="2" w:tplc="04090005" w:tentative="1">
+      <w:start w:val="1"/>
+      <w:numFmt w:val="bullet"/>
+      <w:lvlText w:val=""/>
+      <w:lvlJc w:val="left"/>
+      <w:pPr>
+        <w:ind w:left="2160" w:hanging="360"/>
+      </w:pPr>
+      <w:rPr>
+        <w:rFonts w:ascii="Wingdings" w:hAnsi="Wingdings" w:hint="default"/>
+      </w:rPr>
+    </w:lvl>
+    <w:lvl w:ilvl="3" w:tplc="04090001" w:tentative="1">
+      <w:start w:val="1"/>
+      <w:numFmt w:val="bullet"/>
+      <w:lvlText w:val=""/>
+      <w:lvlJc w:val="left"/>
+      <w:pPr>
+        <w:ind w:left="2880" w:hanging="360"/>
+      </w:pPr>
+      <w:rPr>
+        <w:rFonts w:ascii="Symbol" w:hAnsi="Symbol" w:hint="default"/>
+      </w:rPr>
+    </w:lvl>
+    <w:lvl w:ilvl="4" w:tplc="04090003" w:tentative="1">
+      <w:start w:val="1"/>
+      <w:numFmt w:val="bullet"/>
+      <w:lvlText w:val="o"/>
+      <w:lvlJc w:val="left"/>
+      <w:pPr>
+        <w:ind w:left="3600" w:hanging="360"/>
+      </w:pPr>
+      <w:rPr>
+        <w:rFonts w:ascii="Courier New" w:hAnsi="Courier New" w:cs="Courier New" w:hint="default"/>
+      </w:rPr>
+    </w:lvl>
+    <w:lvl w:ilvl="5" w:tplc="04090005" w:tentative="1">
+      <w:start w:val="1"/>
+      <w:numFmt w:val="bullet"/>
+      <w:lvlText w:val=""/>
+      <w:lvlJc w:val="left"/>
+      <w:pPr>
+        <w:ind w:left="4320" w:hanging="360"/>
+      </w:pPr>
+      <w:rPr>
+        <w:rFonts w:ascii="Wingdings" w:hAnsi="Wingdings" w:hint="default"/>
+      </w:rPr>
+    </w:lvl>
+    <w:lvl w:ilvl="6" w:tplc="04090001" w:tentative="1">
+      <w:start w:val="1"/>
+      <w:numFmt w:val="bullet"/>
+      <w:lvlText w:val=""/>
+      <w:lvlJc w:val="left"/>
+      <w:pPr>
+        <w:ind w:left="5040" w:hanging="360"/>
+      </w:pPr>
+      <w:rPr>
+        <w:rFonts w:ascii="Symbol" w:hAnsi="Symbol" w:hint="default"/>
+      </w:rPr>
+    </w:lvl>
+    <w:lvl w:ilvl="7" w:tplc="04090003" w:tentative="1">
+      <w:start w:val="1"/>
+      <w:numFmt w:val="bullet"/>
+      <w:lvlText w:val="o"/>
+      <w:lvlJc w:val="left"/>
+      <w:pPr>
+        <w:ind w:left="5760" w:hanging="360"/>
+      </w:pPr>
+      <w:rPr>
+        <w:rFonts w:ascii="Courier New" w:hAnsi="Courier New" w:cs="Courier New" w:hint="default"/>
+      </w:rPr>
+    </w:lvl>
+    <w:lvl w:ilvl="8" w:tplc="04090005" w:tentative="1">
+      <w:start w:val="1"/>
+      <w:numFmt w:val="bullet"/>
+      <w:lvlText w:val=""/>
+      <w:lvlJc w:val="left"/>
+      <w:pPr>
+        <w:ind w:left="6480" w:hanging="360"/>
+      </w:pPr>
+      <w:rPr>
+        <w:rFonts w:ascii="Wingdings" w:hAnsi="Wingdings" w:hint="default"/>
+      </w:rPr>
+    </w:lvl>
+  </w:abstractNum>
+  <w:abstractNum w:abstractNumId="6">
     <w:nsid w:val="307C5374"/>
     <w:multiLevelType w:val="hybridMultilevel"/>
     <w:tmpl w:val="8A10EBEE"/>
@@ -16730,7 +18076,7 @@
       </w:rPr>
     </w:lvl>
   </w:abstractNum>
-  <w:abstractNum w:abstractNumId="5">
+  <w:abstractNum w:abstractNumId="7">
     <w:nsid w:val="39C15E04"/>
     <w:multiLevelType w:val="hybridMultilevel"/>
     <w:tmpl w:val="19A2CB64"/>
@@ -16816,7 +18162,7 @@
       </w:pPr>
     </w:lvl>
   </w:abstractNum>
-  <w:abstractNum w:abstractNumId="6">
+  <w:abstractNum w:abstractNumId="8">
     <w:nsid w:val="417864F7"/>
     <w:multiLevelType w:val="hybridMultilevel"/>
     <w:tmpl w:val="6D805E7C"/>
@@ -16929,7 +18275,7 @@
       </w:rPr>
     </w:lvl>
   </w:abstractNum>
-  <w:abstractNum w:abstractNumId="7">
+  <w:abstractNum w:abstractNumId="9">
     <w:nsid w:val="428F2128"/>
     <w:multiLevelType w:val="multilevel"/>
     <w:tmpl w:val="583A3C04"/>
@@ -17015,7 +18361,7 @@
       </w:pPr>
     </w:lvl>
   </w:abstractNum>
-  <w:abstractNum w:abstractNumId="8">
+  <w:abstractNum w:abstractNumId="10">
     <w:nsid w:val="42D82097"/>
     <w:multiLevelType w:val="hybridMultilevel"/>
     <w:tmpl w:val="E8DE2A58"/>
@@ -17128,7 +18474,7 @@
       </w:rPr>
     </w:lvl>
   </w:abstractNum>
-  <w:abstractNum w:abstractNumId="9">
+  <w:abstractNum w:abstractNumId="11">
     <w:nsid w:val="514E6025"/>
     <w:multiLevelType w:val="hybridMultilevel"/>
     <w:tmpl w:val="5D40B342"/>
@@ -17241,7 +18587,7 @@
       </w:rPr>
     </w:lvl>
   </w:abstractNum>
-  <w:abstractNum w:abstractNumId="10">
+  <w:abstractNum w:abstractNumId="12">
     <w:nsid w:val="5669D549"/>
     <w:multiLevelType w:val="singleLevel"/>
     <w:tmpl w:val="5669D549"/>
@@ -17258,7 +18604,7 @@
       </w:pPr>
     </w:lvl>
   </w:abstractNum>
-  <w:abstractNum w:abstractNumId="11">
+  <w:abstractNum w:abstractNumId="13">
     <w:nsid w:val="5B493F43"/>
     <w:multiLevelType w:val="hybridMultilevel"/>
     <w:tmpl w:val="46D255CA"/>
@@ -17371,7 +18717,7 @@
       </w:rPr>
     </w:lvl>
   </w:abstractNum>
-  <w:abstractNum w:abstractNumId="12">
+  <w:abstractNum w:abstractNumId="14">
     <w:nsid w:val="5D204CFA"/>
     <w:multiLevelType w:val="hybridMultilevel"/>
     <w:tmpl w:val="D14858E0"/>
@@ -17484,7 +18830,93 @@
       </w:rPr>
     </w:lvl>
   </w:abstractNum>
-  <w:abstractNum w:abstractNumId="13">
+  <w:abstractNum w:abstractNumId="15">
+    <w:nsid w:val="6094681F"/>
+    <w:multiLevelType w:val="hybridMultilevel"/>
+    <w:tmpl w:val="FFFFFFFF"/>
+    <w:lvl w:ilvl="0" w:tplc="F4D4FC10">
+      <w:start w:val="1"/>
+      <w:numFmt w:val="decimal"/>
+      <w:lvlText w:val="%1."/>
+      <w:lvlJc w:val="left"/>
+      <w:pPr>
+        <w:ind w:left="720" w:hanging="360"/>
+      </w:pPr>
+    </w:lvl>
+    <w:lvl w:ilvl="1" w:tplc="9000E482">
+      <w:start w:val="1"/>
+      <w:numFmt w:val="lowerLetter"/>
+      <w:lvlText w:val="%2."/>
+      <w:lvlJc w:val="left"/>
+      <w:pPr>
+        <w:ind w:left="1440" w:hanging="360"/>
+      </w:pPr>
+    </w:lvl>
+    <w:lvl w:ilvl="2" w:tplc="D62AA838">
+      <w:start w:val="1"/>
+      <w:numFmt w:val="lowerRoman"/>
+      <w:lvlText w:val="%3."/>
+      <w:lvlJc w:val="right"/>
+      <w:pPr>
+        <w:ind w:left="2160" w:hanging="180"/>
+      </w:pPr>
+    </w:lvl>
+    <w:lvl w:ilvl="3" w:tplc="15FA8402">
+      <w:start w:val="1"/>
+      <w:numFmt w:val="decimal"/>
+      <w:lvlText w:val="%4."/>
+      <w:lvlJc w:val="left"/>
+      <w:pPr>
+        <w:ind w:left="2880" w:hanging="360"/>
+      </w:pPr>
+    </w:lvl>
+    <w:lvl w:ilvl="4" w:tplc="BA22394E">
+      <w:start w:val="1"/>
+      <w:numFmt w:val="lowerLetter"/>
+      <w:lvlText w:val="%5."/>
+      <w:lvlJc w:val="left"/>
+      <w:pPr>
+        <w:ind w:left="3600" w:hanging="360"/>
+      </w:pPr>
+    </w:lvl>
+    <w:lvl w:ilvl="5" w:tplc="BB3A2508">
+      <w:start w:val="1"/>
+      <w:numFmt w:val="lowerRoman"/>
+      <w:lvlText w:val="%6."/>
+      <w:lvlJc w:val="right"/>
+      <w:pPr>
+        <w:ind w:left="4320" w:hanging="180"/>
+      </w:pPr>
+    </w:lvl>
+    <w:lvl w:ilvl="6" w:tplc="149C123A">
+      <w:start w:val="1"/>
+      <w:numFmt w:val="decimal"/>
+      <w:lvlText w:val="%7."/>
+      <w:lvlJc w:val="left"/>
+      <w:pPr>
+        <w:ind w:left="5040" w:hanging="360"/>
+      </w:pPr>
+    </w:lvl>
+    <w:lvl w:ilvl="7" w:tplc="91BC66E4">
+      <w:start w:val="1"/>
+      <w:numFmt w:val="lowerLetter"/>
+      <w:lvlText w:val="%8."/>
+      <w:lvlJc w:val="left"/>
+      <w:pPr>
+        <w:ind w:left="5760" w:hanging="360"/>
+      </w:pPr>
+    </w:lvl>
+    <w:lvl w:ilvl="8" w:tplc="CAB05818">
+      <w:start w:val="1"/>
+      <w:numFmt w:val="lowerRoman"/>
+      <w:lvlText w:val="%9."/>
+      <w:lvlJc w:val="right"/>
+      <w:pPr>
+        <w:ind w:left="6480" w:hanging="180"/>
+      </w:pPr>
+    </w:lvl>
+  </w:abstractNum>
+  <w:abstractNum w:abstractNumId="16">
     <w:nsid w:val="64DF0540"/>
     <w:multiLevelType w:val="hybridMultilevel"/>
     <w:tmpl w:val="56706048"/>
@@ -17597,7 +19029,7 @@
       </w:rPr>
     </w:lvl>
   </w:abstractNum>
-  <w:abstractNum w:abstractNumId="14">
+  <w:abstractNum w:abstractNumId="17">
     <w:nsid w:val="6BE1566F"/>
     <w:multiLevelType w:val="multilevel"/>
     <w:tmpl w:val="583A3C04"/>
@@ -17683,7 +19115,7 @@
       </w:pPr>
     </w:lvl>
   </w:abstractNum>
-  <w:abstractNum w:abstractNumId="15">
+  <w:abstractNum w:abstractNumId="18">
     <w:nsid w:val="722303E8"/>
     <w:multiLevelType w:val="hybridMultilevel"/>
     <w:tmpl w:val="FFFFFFFF"/>
@@ -17769,7 +19201,7 @@
       </w:pPr>
     </w:lvl>
   </w:abstractNum>
-  <w:abstractNum w:abstractNumId="16">
+  <w:abstractNum w:abstractNumId="19">
     <w:nsid w:val="73556522"/>
     <w:multiLevelType w:val="hybridMultilevel"/>
     <w:tmpl w:val="4F640B9C"/>
@@ -17882,7 +19314,7 @@
       </w:rPr>
     </w:lvl>
   </w:abstractNum>
-  <w:abstractNum w:abstractNumId="17">
+  <w:abstractNum w:abstractNumId="20">
     <w:nsid w:val="75B03FD2"/>
     <w:multiLevelType w:val="hybridMultilevel"/>
     <w:tmpl w:val="285CA348"/>
@@ -17968,7 +19400,7 @@
       </w:pPr>
     </w:lvl>
   </w:abstractNum>
-  <w:abstractNum w:abstractNumId="18">
+  <w:abstractNum w:abstractNumId="21">
     <w:nsid w:val="77676C3D"/>
     <w:multiLevelType w:val="hybridMultilevel"/>
     <w:tmpl w:val="82DEEA76"/>
@@ -18081,7 +19513,7 @@
       </w:rPr>
     </w:lvl>
   </w:abstractNum>
-  <w:abstractNum w:abstractNumId="19">
+  <w:abstractNum w:abstractNumId="22">
     <w:nsid w:val="78580B09"/>
     <w:multiLevelType w:val="hybridMultilevel"/>
     <w:tmpl w:val="121ADD00"/>
@@ -18170,7 +19602,7 @@
       </w:pPr>
     </w:lvl>
   </w:abstractNum>
-  <w:abstractNum w:abstractNumId="20">
+  <w:abstractNum w:abstractNumId="23">
     <w:nsid w:val="7E37575F"/>
     <w:multiLevelType w:val="hybridMultilevel"/>
     <w:tmpl w:val="CF6E5E12"/>
@@ -18266,49 +19698,49 @@
     <w:abstractNumId w:val="2"/>
   </w:num>
   <w:num w:numId="2">
-    <w:abstractNumId w:val="12"/>
+    <w:abstractNumId w:val="14"/>
   </w:num>
   <w:num w:numId="3">
-    <w:abstractNumId w:val="9"/>
+    <w:abstractNumId w:val="11"/>
   </w:num>
   <w:num w:numId="4">
-    <w:abstractNumId w:val="8"/>
+    <w:abstractNumId w:val="10"/>
   </w:num>
   <w:num w:numId="5">
-    <w:abstractNumId w:val="5"/>
+    <w:abstractNumId w:val="7"/>
   </w:num>
   <w:num w:numId="6">
-    <w:abstractNumId w:val="19"/>
+    <w:abstractNumId w:val="22"/>
   </w:num>
   <w:num w:numId="7">
     <w:abstractNumId w:val="1"/>
   </w:num>
   <w:num w:numId="8">
-    <w:abstractNumId w:val="18"/>
+    <w:abstractNumId w:val="21"/>
   </w:num>
   <w:num w:numId="9">
-    <w:abstractNumId w:val="11"/>
+    <w:abstractNumId w:val="13"/>
   </w:num>
   <w:num w:numId="10">
-    <w:abstractNumId w:val="16"/>
+    <w:abstractNumId w:val="19"/>
   </w:num>
   <w:num w:numId="11">
     <w:abstractNumId w:val="0"/>
   </w:num>
   <w:num w:numId="12">
-    <w:abstractNumId w:val="17"/>
+    <w:abstractNumId w:val="20"/>
   </w:num>
   <w:num w:numId="13">
-    <w:abstractNumId w:val="20"/>
+    <w:abstractNumId w:val="23"/>
   </w:num>
   <w:num w:numId="14">
-    <w:abstractNumId w:val="6"/>
+    <w:abstractNumId w:val="8"/>
   </w:num>
   <w:num w:numId="15">
     <w:abstractNumId w:val="3"/>
   </w:num>
   <w:num w:numId="16">
-    <w:abstractNumId w:val="7"/>
+    <w:abstractNumId w:val="9"/>
     <w:lvlOverride w:ilvl="0">
       <w:startOverride w:val="1"/>
     </w:lvlOverride>
@@ -18338,21 +19770,30 @@
     </w:lvlOverride>
   </w:num>
   <w:num w:numId="17">
-    <w:abstractNumId w:val="4"/>
+    <w:abstractNumId w:val="6"/>
   </w:num>
   <w:num w:numId="18">
-    <w:abstractNumId w:val="14"/>
+    <w:abstractNumId w:val="17"/>
   </w:num>
   <w:num w:numId="19">
-    <w:abstractNumId w:val="10"/>
+    <w:abstractNumId w:val="12"/>
     <w:lvlOverride w:ilvl="0">
       <w:startOverride w:val="1"/>
     </w:lvlOverride>
   </w:num>
   <w:num w:numId="20">
-    <w:abstractNumId w:val="13"/>
+    <w:abstractNumId w:val="16"/>
   </w:num>
   <w:num w:numId="21">
+    <w:abstractNumId w:val="18"/>
+  </w:num>
+  <w:num w:numId="22">
+    <w:abstractNumId w:val="5"/>
+  </w:num>
+  <w:num w:numId="23">
+    <w:abstractNumId w:val="4"/>
+  </w:num>
+  <w:num w:numId="24">
     <w:abstractNumId w:val="15"/>
   </w:num>
 </w:numbering>

</xml_diff>